<commit_message>
solution DFAs add to solve ambiguity
</commit_message>
<xml_diff>
--- a/lexical_analyzer_report.docx
+++ b/lexical_analyzer_report.docx
@@ -1,91 +1,37 @@
 
 <file path=word/document.xml><?xml version="1.0" encoding="utf-8"?>
-<w:document xmlns:wpc="http://schemas.microsoft.com/office/word/2010/wordprocessingCanvas" xmlns:cx="http://schemas.microsoft.com/office/drawing/2014/chartex" xmlns:cx1="http://schemas.microsoft.com/office/drawing/2015/9/8/chartex" xmlns:cx2="http://schemas.microsoft.com/office/drawing/2015/10/21/chartex" xmlns:cx3="http://schemas.microsoft.com/office/drawing/2016/5/9/chartex" xmlns:cx4="http://schemas.microsoft.com/office/drawing/2016/5/10/chartex" xmlns:cx5="http://schemas.microsoft.com/office/drawing/2016/5/11/chartex" xmlns:cx6="http://schemas.microsoft.com/office/drawing/2016/5/12/chartex" xmlns:cx7="http://schemas.microsoft.com/office/drawing/2016/5/13/chartex" xmlns:cx8="http://schemas.microsoft.com/office/drawing/2016/5/14/chartex" xmlns:mc="http://schemas.openxmlformats.org/markup-compatibility/2006" xmlns:aink="http://schemas.microsoft.com/office/drawing/2016/ink" xmlns:am3d="http://schemas.microsoft.com/office/drawing/2017/model3d" xmlns:o="urn:schemas-microsoft-com:office:office" xmlns:r="http://schemas.openxmlformats.org/officeDocument/2006/relationships" xmlns:m="http://schemas.openxmlformats.org/officeDocument/2006/math" xmlns:v="urn:schemas-microsoft-com:vml" xmlns:wp14="http://schemas.microsoft.com/office/word/2010/wordprocessingDrawing" xmlns:wp="http://schemas.openxmlformats.org/drawingml/2006/wordprocessingDrawing" xmlns:w10="urn:schemas-microsoft-com:office:word" xmlns:w="http://schemas.openxmlformats.org/wordprocessingml/2006/main" xmlns:w14="http://schemas.microsoft.com/office/word/2010/wordml" xmlns:w15="http://schemas.microsoft.com/office/word/2012/wordml" xmlns:w16cex="http://schemas.microsoft.com/office/word/2018/wordml/cex" xmlns:w16cid="http://schemas.microsoft.com/office/word/2016/wordml/cid" xmlns:w16="http://schemas.microsoft.com/office/word/2018/wordml" xmlns:w16se="http://schemas.microsoft.com/office/word/2015/wordml/symex" xmlns:wpg="http://schemas.microsoft.com/office/word/2010/wordprocessingGroup" xmlns:wpi="http://schemas.microsoft.com/office/word/2010/wordprocessingInk" xmlns:wne="http://schemas.microsoft.com/office/word/2006/wordml" xmlns:wps="http://schemas.microsoft.com/office/word/2010/wordprocessingShape" mc:Ignorable="w14 w15 w16se w16cid w16 w16cex wp14">
+<w:document xmlns:wpc="http://schemas.microsoft.com/office/word/2010/wordprocessingCanvas" xmlns:cx="http://schemas.microsoft.com/office/drawing/2014/chartex" xmlns:cx1="http://schemas.microsoft.com/office/drawing/2015/9/8/chartex" xmlns:cx2="http://schemas.microsoft.com/office/drawing/2015/10/21/chartex" xmlns:cx3="http://schemas.microsoft.com/office/drawing/2016/5/9/chartex" xmlns:cx4="http://schemas.microsoft.com/office/drawing/2016/5/10/chartex" xmlns:cx5="http://schemas.microsoft.com/office/drawing/2016/5/11/chartex" xmlns:cx6="http://schemas.microsoft.com/office/drawing/2016/5/12/chartex" xmlns:cx7="http://schemas.microsoft.com/office/drawing/2016/5/13/chartex" xmlns:cx8="http://schemas.microsoft.com/office/drawing/2016/5/14/chartex" xmlns:mc="http://schemas.openxmlformats.org/markup-compatibility/2006" xmlns:aink="http://schemas.microsoft.com/office/drawing/2016/ink" xmlns:am3d="http://schemas.microsoft.com/office/drawing/2017/model3d" xmlns:o="urn:schemas-microsoft-com:office:office" xmlns:r="http://schemas.openxmlformats.org/officeDocument/2006/relationships" xmlns:m="http://schemas.openxmlformats.org/officeDocument/2006/math" xmlns:v="urn:schemas-microsoft-com:vml" xmlns:wp14="http://schemas.microsoft.com/office/word/2010/wordprocessingDrawing" xmlns:wp="http://schemas.openxmlformats.org/drawingml/2006/wordprocessingDrawing" xmlns:w10="urn:schemas-microsoft-com:office:word" xmlns:w="http://schemas.openxmlformats.org/wordprocessingml/2006/main" xmlns:w14="http://schemas.microsoft.com/office/word/2010/wordml" xmlns:w15="http://schemas.microsoft.com/office/word/2012/wordml" xmlns:w16cid="http://schemas.microsoft.com/office/word/2016/wordml/cid" xmlns:w16se="http://schemas.microsoft.com/office/word/2015/wordml/symex" xmlns:wpg="http://schemas.microsoft.com/office/word/2010/wordprocessingGroup" xmlns:wpi="http://schemas.microsoft.com/office/word/2010/wordprocessingInk" xmlns:wne="http://schemas.microsoft.com/office/word/2006/wordml" xmlns:wps="http://schemas.microsoft.com/office/word/2010/wordprocessingShape" mc:Ignorable="w14 w15 w16se w16cid wp14">
   <w:body>
     <w:p>
       <w:pPr>
         <w:pStyle w:val="Title"/>
-        <w:rPr>
-          <w:rFonts w:ascii="Malgun Gothic Semilight" w:eastAsia="Malgun Gothic Semilight" w:hAnsi="Malgun Gothic Semilight" w:cs="Malgun Gothic Semilight"/>
-          <w:lang w:val="en-US" w:eastAsia="ko-KR"/>
-        </w:rPr>
-      </w:pPr>
-      <w:r>
-        <w:rPr>
-          <w:rFonts w:ascii="Malgun Gothic Semilight" w:eastAsia="Malgun Gothic Semilight" w:hAnsi="Malgun Gothic Semilight" w:cs="Malgun Gothic Semilight"/>
-          <w:lang w:val="en-US" w:eastAsia="ko-KR"/>
-        </w:rPr>
+      </w:pPr>
+      <w:r>
         <w:t>Compiler term project</w:t>
       </w:r>
     </w:p>
     <w:p>
       <w:pPr>
         <w:pStyle w:val="Subtitle"/>
-        <w:rPr>
-          <w:lang w:val="en-US" w:eastAsia="ko-KR"/>
-        </w:rPr>
-      </w:pPr>
-      <w:r>
-        <w:rPr>
-          <w:lang w:val="en-US" w:eastAsia="ko-KR"/>
-        </w:rPr>
+      </w:pPr>
+      <w:r>
         <w:t>Implementation of lexical analyzer</w:t>
       </w:r>
     </w:p>
     <w:p>
       <w:pPr>
         <w:pStyle w:val="Subtitle"/>
-        <w:rPr>
-          <w:lang w:val="en-US" w:eastAsia="ko-KR"/>
-        </w:rPr>
-      </w:pPr>
-      <w:r>
-        <w:rPr>
-          <w:lang w:val="en-US" w:eastAsia="ko-KR"/>
-        </w:rPr>
-        <w:t xml:space="preserve">Class by prof. </w:t>
-      </w:r>
-      <w:proofErr w:type="spellStart"/>
-      <w:r>
-        <w:rPr>
-          <w:lang w:val="en-US" w:eastAsia="ko-KR"/>
-        </w:rPr>
-        <w:t>Hyosu</w:t>
-      </w:r>
-      <w:proofErr w:type="spellEnd"/>
-      <w:r>
-        <w:rPr>
-          <w:lang w:val="en-US" w:eastAsia="ko-KR"/>
-        </w:rPr>
-        <w:t xml:space="preserve"> Kim</w:t>
+      </w:pPr>
+      <w:r>
+        <w:t>Class by prof. Hyosu Kim</w:t>
       </w:r>
     </w:p>
     <w:p>
       <w:pPr>
         <w:pStyle w:val="Subtitle"/>
-        <w:rPr>
-          <w:lang w:val="en-US" w:eastAsia="ko-KR"/>
-        </w:rPr>
-      </w:pPr>
-      <w:r>
-        <w:rPr>
-          <w:lang w:val="en-US" w:eastAsia="ko-KR"/>
-        </w:rPr>
-        <w:t xml:space="preserve">20184395 </w:t>
-      </w:r>
-      <w:proofErr w:type="spellStart"/>
-      <w:r>
-        <w:rPr>
-          <w:lang w:val="en-US" w:eastAsia="ko-KR"/>
-        </w:rPr>
-        <w:t>Myeongwon</w:t>
-      </w:r>
-      <w:proofErr w:type="spellEnd"/>
-      <w:r>
-        <w:rPr>
-          <w:lang w:val="en-US" w:eastAsia="ko-KR"/>
-        </w:rPr>
-        <w:t xml:space="preserve"> Choi</w:t>
+      </w:pPr>
+      <w:r>
+        <w:t>20184395 Myeongwon Choi</w:t>
       </w:r>
     </w:p>
     <w:p>
@@ -93,188 +39,475 @@
         <w:pStyle w:val="Subtitle"/>
       </w:pPr>
       <w:r>
-        <w:t>20186491</w:t>
-      </w:r>
-      <w:r>
-        <w:t xml:space="preserve"> </w:t>
-      </w:r>
-      <w:r>
-        <w:t>C</w:t>
-      </w:r>
-      <w:r>
-        <w:t>hihyun</w:t>
-      </w:r>
-      <w:r>
-        <w:t xml:space="preserve"> </w:t>
-      </w:r>
-      <w:r>
-        <w:t>Song</w:t>
-      </w:r>
-    </w:p>
-    <w:p>
-      <w:pPr>
-        <w:rPr>
-          <w:lang w:val="en-US" w:eastAsia="ko-KR"/>
-        </w:rPr>
-      </w:pPr>
-    </w:p>
-    <w:p>
-      <w:pPr>
-        <w:rPr>
-          <w:lang w:val="en-US" w:eastAsia="ko-KR"/>
-        </w:rPr>
-      </w:pPr>
-      <w:r>
-        <w:rPr>
-          <w:lang w:val="en-US" w:eastAsia="ko-KR"/>
-        </w:rPr>
+        <w:t>20186491 Chihyun Song</w:t>
+      </w:r>
+    </w:p>
+    <w:p>
+      <w:r>
         <w:br w:type="page"/>
       </w:r>
     </w:p>
+    <w:sdt>
+      <w:sdtPr>
+        <w:id w:val="719167377"/>
+        <w:docPartObj>
+          <w:docPartGallery w:val="Table of Contents"/>
+          <w:docPartUnique/>
+        </w:docPartObj>
+      </w:sdtPr>
+      <w:sdtEndPr>
+        <w:rPr>
+          <w:rFonts w:asciiTheme="minorHAnsi" w:eastAsiaTheme="minorEastAsia" w:hAnsiTheme="minorHAnsi" w:cstheme="minorHAnsi"/>
+          <w:b w:val="0"/>
+          <w:bCs w:val="0"/>
+          <w:noProof/>
+          <w:color w:val="auto"/>
+          <w:sz w:val="24"/>
+          <w:szCs w:val="24"/>
+          <w:lang w:eastAsia="ko-KR"/>
+        </w:rPr>
+      </w:sdtEndPr>
+      <w:sdtContent>
+        <w:p>
+          <w:pPr>
+            <w:pStyle w:val="TOCHeading"/>
+          </w:pPr>
+          <w:r>
+            <w:t>Table of Contents</w:t>
+          </w:r>
+        </w:p>
+        <w:p>
+          <w:pPr>
+            <w:pStyle w:val="TOC1"/>
+            <w:tabs>
+              <w:tab w:val="right" w:leader="dot" w:pos="9010"/>
+            </w:tabs>
+            <w:rPr>
+              <w:rFonts w:cstheme="minorBidi"/>
+              <w:b w:val="0"/>
+              <w:bCs w:val="0"/>
+              <w:i w:val="0"/>
+              <w:iCs w:val="0"/>
+              <w:noProof/>
+              <w:lang w:val="en-KR"/>
+            </w:rPr>
+          </w:pPr>
+          <w:r>
+            <w:fldChar w:fldCharType="begin"/>
+          </w:r>
+          <w:r>
+            <w:instrText xml:space="preserve"> TOC \o "1-3" \h \z \u </w:instrText>
+          </w:r>
+          <w:r>
+            <w:fldChar w:fldCharType="separate"/>
+          </w:r>
+          <w:hyperlink w:anchor="_Toc39447002" w:history="1">
+            <w:r>
+              <w:rPr>
+                <w:rStyle w:val="Hyperlink"/>
+                <w:noProof/>
+              </w:rPr>
+              <w:t>Abstract</w:t>
+            </w:r>
+            <w:r>
+              <w:rPr>
+                <w:noProof/>
+                <w:webHidden/>
+              </w:rPr>
+              <w:tab/>
+            </w:r>
+            <w:r>
+              <w:rPr>
+                <w:noProof/>
+                <w:webHidden/>
+              </w:rPr>
+              <w:fldChar w:fldCharType="begin"/>
+            </w:r>
+            <w:r>
+              <w:rPr>
+                <w:noProof/>
+                <w:webHidden/>
+              </w:rPr>
+              <w:instrText xml:space="preserve"> PAGEREF _Toc39447002 \h </w:instrText>
+            </w:r>
+            <w:r>
+              <w:rPr>
+                <w:noProof/>
+                <w:webHidden/>
+              </w:rPr>
+            </w:r>
+            <w:r>
+              <w:rPr>
+                <w:noProof/>
+                <w:webHidden/>
+              </w:rPr>
+              <w:fldChar w:fldCharType="separate"/>
+            </w:r>
+            <w:r>
+              <w:rPr>
+                <w:noProof/>
+                <w:webHidden/>
+              </w:rPr>
+              <w:t>3</w:t>
+            </w:r>
+            <w:r>
+              <w:rPr>
+                <w:noProof/>
+                <w:webHidden/>
+              </w:rPr>
+              <w:fldChar w:fldCharType="end"/>
+            </w:r>
+          </w:hyperlink>
+        </w:p>
+        <w:p>
+          <w:pPr>
+            <w:pStyle w:val="TOC1"/>
+            <w:tabs>
+              <w:tab w:val="right" w:leader="dot" w:pos="9010"/>
+            </w:tabs>
+            <w:rPr>
+              <w:rFonts w:cstheme="minorBidi"/>
+              <w:b w:val="0"/>
+              <w:bCs w:val="0"/>
+              <w:i w:val="0"/>
+              <w:iCs w:val="0"/>
+              <w:noProof/>
+              <w:lang w:val="en-KR"/>
+            </w:rPr>
+          </w:pPr>
+          <w:hyperlink w:anchor="_Toc39447003" w:history="1">
+            <w:r>
+              <w:rPr>
+                <w:rStyle w:val="Hyperlink"/>
+                <w:noProof/>
+              </w:rPr>
+              <w:t>Language sp</w:t>
+            </w:r>
+            <w:r>
+              <w:rPr>
+                <w:rStyle w:val="Hyperlink"/>
+                <w:noProof/>
+              </w:rPr>
+              <w:t>e</w:t>
+            </w:r>
+            <w:r>
+              <w:rPr>
+                <w:rStyle w:val="Hyperlink"/>
+                <w:noProof/>
+              </w:rPr>
+              <w:t>cification</w:t>
+            </w:r>
+            <w:r>
+              <w:rPr>
+                <w:noProof/>
+                <w:webHidden/>
+              </w:rPr>
+              <w:tab/>
+            </w:r>
+            <w:r>
+              <w:rPr>
+                <w:noProof/>
+                <w:webHidden/>
+              </w:rPr>
+              <w:fldChar w:fldCharType="begin"/>
+            </w:r>
+            <w:r>
+              <w:rPr>
+                <w:noProof/>
+                <w:webHidden/>
+              </w:rPr>
+              <w:instrText xml:space="preserve"> PAGEREF _Toc39447003 \h </w:instrText>
+            </w:r>
+            <w:r>
+              <w:rPr>
+                <w:noProof/>
+                <w:webHidden/>
+              </w:rPr>
+            </w:r>
+            <w:r>
+              <w:rPr>
+                <w:noProof/>
+                <w:webHidden/>
+              </w:rPr>
+              <w:fldChar w:fldCharType="separate"/>
+            </w:r>
+            <w:r>
+              <w:rPr>
+                <w:noProof/>
+                <w:webHidden/>
+              </w:rPr>
+              <w:t>3</w:t>
+            </w:r>
+            <w:r>
+              <w:rPr>
+                <w:noProof/>
+                <w:webHidden/>
+              </w:rPr>
+              <w:fldChar w:fldCharType="end"/>
+            </w:r>
+          </w:hyperlink>
+        </w:p>
+        <w:p>
+          <w:pPr>
+            <w:pStyle w:val="TOC2"/>
+            <w:tabs>
+              <w:tab w:val="right" w:leader="dot" w:pos="9010"/>
+            </w:tabs>
+            <w:rPr>
+              <w:rFonts w:cstheme="minorBidi"/>
+              <w:b w:val="0"/>
+              <w:bCs w:val="0"/>
+              <w:noProof/>
+              <w:sz w:val="24"/>
+              <w:szCs w:val="24"/>
+              <w:lang w:val="en-KR"/>
+            </w:rPr>
+          </w:pPr>
+          <w:hyperlink w:anchor="_Toc39447004" w:history="1">
+            <w:r>
+              <w:rPr>
+                <w:rStyle w:val="Hyperlink"/>
+                <w:noProof/>
+              </w:rPr>
+              <w:t>Regular expression definition</w:t>
+            </w:r>
+            <w:r>
+              <w:rPr>
+                <w:noProof/>
+                <w:webHidden/>
+              </w:rPr>
+              <w:tab/>
+            </w:r>
+            <w:r>
+              <w:rPr>
+                <w:noProof/>
+                <w:webHidden/>
+              </w:rPr>
+              <w:fldChar w:fldCharType="begin"/>
+            </w:r>
+            <w:r>
+              <w:rPr>
+                <w:noProof/>
+                <w:webHidden/>
+              </w:rPr>
+              <w:instrText xml:space="preserve"> PAGEREF _Toc39447004 \h </w:instrText>
+            </w:r>
+            <w:r>
+              <w:rPr>
+                <w:noProof/>
+                <w:webHidden/>
+              </w:rPr>
+            </w:r>
+            <w:r>
+              <w:rPr>
+                <w:noProof/>
+                <w:webHidden/>
+              </w:rPr>
+              <w:fldChar w:fldCharType="separate"/>
+            </w:r>
+            <w:r>
+              <w:rPr>
+                <w:noProof/>
+                <w:webHidden/>
+              </w:rPr>
+              <w:t>3</w:t>
+            </w:r>
+            <w:r>
+              <w:rPr>
+                <w:noProof/>
+                <w:webHidden/>
+              </w:rPr>
+              <w:fldChar w:fldCharType="end"/>
+            </w:r>
+          </w:hyperlink>
+        </w:p>
+        <w:p>
+          <w:pPr>
+            <w:pStyle w:val="TOC2"/>
+            <w:tabs>
+              <w:tab w:val="right" w:leader="dot" w:pos="9010"/>
+            </w:tabs>
+            <w:rPr>
+              <w:rFonts w:cstheme="minorBidi"/>
+              <w:b w:val="0"/>
+              <w:bCs w:val="0"/>
+              <w:noProof/>
+              <w:sz w:val="24"/>
+              <w:szCs w:val="24"/>
+              <w:lang w:val="en-KR"/>
+            </w:rPr>
+          </w:pPr>
+          <w:hyperlink w:anchor="_Toc39447005" w:history="1">
+            <w:r>
+              <w:rPr>
+                <w:rStyle w:val="Hyperlink"/>
+                <w:noProof/>
+              </w:rPr>
+              <w:t>NFA and DFA defi</w:t>
+            </w:r>
+            <w:r>
+              <w:rPr>
+                <w:rStyle w:val="Hyperlink"/>
+                <w:noProof/>
+              </w:rPr>
+              <w:t>n</w:t>
+            </w:r>
+            <w:r>
+              <w:rPr>
+                <w:rStyle w:val="Hyperlink"/>
+                <w:noProof/>
+              </w:rPr>
+              <w:t>ition</w:t>
+            </w:r>
+            <w:r>
+              <w:rPr>
+                <w:noProof/>
+                <w:webHidden/>
+              </w:rPr>
+              <w:tab/>
+            </w:r>
+            <w:r>
+              <w:rPr>
+                <w:noProof/>
+                <w:webHidden/>
+              </w:rPr>
+              <w:fldChar w:fldCharType="begin"/>
+            </w:r>
+            <w:r>
+              <w:rPr>
+                <w:noProof/>
+                <w:webHidden/>
+              </w:rPr>
+              <w:instrText xml:space="preserve"> PAGEREF _Toc39447005 \h </w:instrText>
+            </w:r>
+            <w:r>
+              <w:rPr>
+                <w:noProof/>
+                <w:webHidden/>
+              </w:rPr>
+            </w:r>
+            <w:r>
+              <w:rPr>
+                <w:noProof/>
+                <w:webHidden/>
+              </w:rPr>
+              <w:fldChar w:fldCharType="separate"/>
+            </w:r>
+            <w:r>
+              <w:rPr>
+                <w:noProof/>
+                <w:webHidden/>
+              </w:rPr>
+              <w:t>4</w:t>
+            </w:r>
+            <w:r>
+              <w:rPr>
+                <w:noProof/>
+                <w:webHidden/>
+              </w:rPr>
+              <w:fldChar w:fldCharType="end"/>
+            </w:r>
+          </w:hyperlink>
+        </w:p>
+        <w:p>
+          <w:r>
+            <w:rPr>
+              <w:noProof/>
+            </w:rPr>
+            <w:fldChar w:fldCharType="end"/>
+          </w:r>
+        </w:p>
+      </w:sdtContent>
+    </w:sdt>
+    <w:p/>
+    <w:p>
+      <w:r>
+        <w:br w:type="page"/>
+      </w:r>
+    </w:p>
     <w:p>
       <w:pPr>
         <w:pStyle w:val="Heading1"/>
-        <w:rPr>
-          <w:lang w:val="en-US" w:eastAsia="ko-KR"/>
-        </w:rPr>
-      </w:pPr>
-      <w:r>
-        <w:rPr>
-          <w:lang w:val="en-US" w:eastAsia="ko-KR"/>
-        </w:rPr>
+      </w:pPr>
+      <w:bookmarkStart w:id="0" w:name="_Toc39447002"/>
+      <w:r>
         <w:lastRenderedPageBreak/>
         <w:t>Abstract</w:t>
       </w:r>
-    </w:p>
-    <w:p>
-      <w:pPr>
-        <w:rPr>
-          <w:lang w:val="en-US" w:eastAsia="ko-KR"/>
-        </w:rPr>
-      </w:pPr>
-      <w:r>
-        <w:rPr>
-          <w:lang w:val="en-US" w:eastAsia="ko-KR"/>
-        </w:rPr>
+      <w:bookmarkEnd w:id="0"/>
+    </w:p>
+    <w:p>
+      <w:r>
         <w:t>We implemented a syntax analyzer by implementing a DFA class which acts based on the definition introduced on compiler lecture.</w:t>
       </w:r>
     </w:p>
     <w:p>
-      <w:pPr>
-        <w:rPr>
-          <w:lang w:val="en-US" w:eastAsia="ko-KR"/>
-        </w:rPr>
-      </w:pPr>
-      <w:r>
-        <w:rPr>
-          <w:lang w:val="en-US" w:eastAsia="ko-KR"/>
-        </w:rPr>
+      <w:r>
         <w:t xml:space="preserve">And we generated instances of it and defined its behavior based on DFA detail we generated. </w:t>
       </w:r>
     </w:p>
     <w:p>
       <w:pPr>
         <w:pStyle w:val="Heading1"/>
-        <w:rPr>
-          <w:lang w:val="en-US" w:eastAsia="ko-KR"/>
-        </w:rPr>
-      </w:pPr>
-      <w:r>
-        <w:rPr>
-          <w:lang w:val="en-US" w:eastAsia="ko-KR"/>
-        </w:rPr>
+      </w:pPr>
+      <w:bookmarkStart w:id="1" w:name="_Toc39447003"/>
+      <w:r>
         <w:t>Language specification</w:t>
       </w:r>
+      <w:bookmarkEnd w:id="1"/>
     </w:p>
     <w:p>
       <w:pPr>
         <w:pStyle w:val="Heading2"/>
-        <w:rPr>
-          <w:lang w:val="en-US" w:eastAsia="ko-KR"/>
-        </w:rPr>
-      </w:pPr>
-      <w:r>
-        <w:rPr>
-          <w:lang w:val="en-US" w:eastAsia="ko-KR"/>
-        </w:rPr>
+      </w:pPr>
+      <w:bookmarkStart w:id="2" w:name="_Toc39447004"/>
+      <w:r>
         <w:t>Regular expression definition</w:t>
       </w:r>
-    </w:p>
-    <w:p>
-      <w:pPr>
-        <w:ind w:left="720" w:hanging="720"/>
-        <w:rPr>
-          <w:lang w:val="en-US" w:eastAsia="ko-KR"/>
-        </w:rPr>
-      </w:pPr>
-      <w:proofErr w:type="gramStart"/>
-      <w:r>
-        <w:rPr>
-          <w:lang w:val="en-US" w:eastAsia="ko-KR"/>
-        </w:rPr>
+      <w:bookmarkEnd w:id="2"/>
+    </w:p>
+    <w:p>
+      <w:r>
         <w:t>First</w:t>
       </w:r>
-      <w:proofErr w:type="gramEnd"/>
-      <w:r>
-        <w:rPr>
-          <w:lang w:val="en-US" w:eastAsia="ko-KR"/>
-        </w:rPr>
-        <w:t xml:space="preserve"> we made regular expressions of given tokens so we can make DFAs with it.</w:t>
-      </w:r>
-    </w:p>
+      <w:r>
+        <w:t xml:space="preserve"> we made </w:t>
+      </w:r>
+      <w:r>
+        <w:t>regular</w:t>
+      </w:r>
+      <w:r>
+        <w:t xml:space="preserve"> expressions of given tokens so we can make DFAs with it.</w:t>
+      </w:r>
+    </w:p>
+    <w:p/>
     <w:p>
       <w:pPr>
         <w:pStyle w:val="ListParagraph"/>
         <w:numPr>
           <w:ilvl w:val="0"/>
-          <w:numId w:val="2"/>
+          <w:numId w:val="9"/>
         </w:numPr>
-        <w:rPr>
-          <w:lang w:val="en-US" w:eastAsia="ko-KR"/>
-        </w:rPr>
-      </w:pPr>
-      <w:r>
-        <w:rPr>
-          <w:lang w:val="en-US" w:eastAsia="ko-KR"/>
-        </w:rPr>
+      </w:pPr>
+      <w:r>
         <w:t>(</w:t>
       </w:r>
-      <w:proofErr w:type="spellStart"/>
-      <w:r>
-        <w:rPr>
-          <w:lang w:val="en-US" w:eastAsia="ko-KR"/>
-        </w:rPr>
+      <w:r>
         <w:t>positive_digit</w:t>
       </w:r>
-      <w:proofErr w:type="spellEnd"/>
-      <w:r>
-        <w:rPr>
-          <w:lang w:val="en-US" w:eastAsia="ko-KR"/>
-        </w:rPr>
+      <w:r>
         <w:t>)</w:t>
       </w:r>
       <w:r>
-        <w:rPr>
-          <w:lang w:val="en-US" w:eastAsia="ko-KR"/>
-        </w:rPr>
         <w:t xml:space="preserve">: </w:t>
       </w:r>
       <w:r>
-        <w:rPr>
-          <w:lang w:val="en-US" w:eastAsia="ko-KR"/>
-        </w:rPr>
         <w:t>(</w:t>
       </w:r>
       <w:r>
-        <w:rPr>
-          <w:lang w:val="en-US" w:eastAsia="ko-KR"/>
-        </w:rPr>
         <w:t>1|2|3|4|5|6|7|8|9</w:t>
       </w:r>
       <w:r>
-        <w:rPr>
-          <w:lang w:val="en-US" w:eastAsia="ko-KR"/>
-        </w:rPr>
         <w:t>)</w:t>
       </w:r>
     </w:p>
@@ -283,64 +516,28 @@
         <w:pStyle w:val="ListParagraph"/>
         <w:numPr>
           <w:ilvl w:val="0"/>
-          <w:numId w:val="2"/>
+          <w:numId w:val="9"/>
         </w:numPr>
-        <w:rPr>
-          <w:lang w:val="en-US" w:eastAsia="ko-KR"/>
-        </w:rPr>
-      </w:pPr>
-      <w:r>
-        <w:rPr>
-          <w:lang w:val="en-US" w:eastAsia="ko-KR"/>
-        </w:rPr>
+      </w:pPr>
+      <w:r>
         <w:t>(</w:t>
       </w:r>
       <w:r>
-        <w:rPr>
-          <w:lang w:val="en-US" w:eastAsia="ko-KR"/>
-        </w:rPr>
         <w:t>digit</w:t>
       </w:r>
       <w:r>
-        <w:rPr>
-          <w:lang w:val="en-US" w:eastAsia="ko-KR"/>
-        </w:rPr>
         <w:t>)</w:t>
       </w:r>
       <w:r>
-        <w:rPr>
-          <w:lang w:val="en-US" w:eastAsia="ko-KR"/>
-        </w:rPr>
-        <w:t>:</w:t>
-      </w:r>
-      <w:r>
-        <w:rPr>
-          <w:lang w:val="en-US" w:eastAsia="ko-KR"/>
-        </w:rPr>
-        <w:t xml:space="preserve"> </w:t>
-      </w:r>
-      <w:r>
-        <w:rPr>
-          <w:lang w:val="en-US" w:eastAsia="ko-KR"/>
-        </w:rPr>
+        <w:t xml:space="preserve">: </w:t>
+      </w:r>
+      <w:r>
         <w:t>(</w:t>
       </w:r>
       <w:r>
-        <w:rPr>
-          <w:lang w:val="en-US" w:eastAsia="ko-KR"/>
-        </w:rPr>
-        <w:t>0|</w:t>
-      </w:r>
-      <w:r>
-        <w:rPr>
-          <w:lang w:val="en-US" w:eastAsia="ko-KR"/>
-        </w:rPr>
-        <w:t>1|2|3|4|5|6|7|8|9</w:t>
-      </w:r>
-      <w:r>
-        <w:rPr>
-          <w:lang w:val="en-US" w:eastAsia="ko-KR"/>
-        </w:rPr>
+        <w:t>0|1|2|3|4|5|6|7|8|9</w:t>
+      </w:r>
+      <w:r>
         <w:t>)</w:t>
       </w:r>
     </w:p>
@@ -349,52 +546,16 @@
         <w:pStyle w:val="ListParagraph"/>
         <w:numPr>
           <w:ilvl w:val="0"/>
-          <w:numId w:val="2"/>
+          <w:numId w:val="9"/>
         </w:numPr>
-        <w:rPr>
-          <w:lang w:val="en-US" w:eastAsia="ko-KR"/>
-        </w:rPr>
-      </w:pPr>
-      <w:r>
-        <w:rPr>
-          <w:lang w:val="en-US" w:eastAsia="ko-KR"/>
-        </w:rPr>
-        <w:t>(alphabet): (</w:t>
-      </w:r>
-      <w:proofErr w:type="spellStart"/>
-      <w:r>
-        <w:rPr>
-          <w:lang w:val="en-US" w:eastAsia="ko-KR"/>
-        </w:rPr>
-        <w:t>a|b|c</w:t>
-      </w:r>
-      <w:proofErr w:type="spellEnd"/>
-      <w:r>
-        <w:rPr>
-          <w:lang w:val="en-US" w:eastAsia="ko-KR"/>
-        </w:rPr>
-        <w:t>|…|</w:t>
-      </w:r>
-      <w:proofErr w:type="spellStart"/>
-      <w:r>
-        <w:rPr>
-          <w:lang w:val="en-US" w:eastAsia="ko-KR"/>
-        </w:rPr>
-        <w:t>z|A|B</w:t>
-      </w:r>
-      <w:proofErr w:type="spellEnd"/>
-      <w:r>
-        <w:rPr>
-          <w:lang w:val="en-US" w:eastAsia="ko-KR"/>
-        </w:rPr>
-        <w:t>|…|Z)</w:t>
-      </w:r>
-    </w:p>
-    <w:p>
-      <w:pPr>
-        <w:rPr>
-          <w:lang w:val="en-US" w:eastAsia="ko-KR"/>
-        </w:rPr>
+      </w:pPr>
+      <w:r>
+        <w:t>(alphabet): (a|b|c|…|z|A|B|…|Z)</w:t>
+      </w:r>
+    </w:p>
+    <w:p>
+      <w:pPr>
+        <w:pStyle w:val="ListParagraph"/>
       </w:pPr>
     </w:p>
     <w:p>
@@ -402,258 +563,32 @@
         <w:pStyle w:val="ListParagraph"/>
         <w:numPr>
           <w:ilvl w:val="0"/>
-          <w:numId w:val="1"/>
+          <w:numId w:val="10"/>
         </w:numPr>
-        <w:rPr>
-          <w:lang w:val="en-US" w:eastAsia="ko-KR"/>
-        </w:rPr>
-      </w:pPr>
-      <w:r>
-        <w:rPr>
-          <w:lang w:val="en-US" w:eastAsia="ko-KR"/>
-        </w:rPr>
-        <w:t xml:space="preserve">Variable type: </w:t>
-      </w:r>
-      <w:proofErr w:type="spellStart"/>
-      <w:r>
-        <w:rPr>
-          <w:lang w:val="en-US" w:eastAsia="ko-KR"/>
-        </w:rPr>
-        <w:t>int|char|bool|float</w:t>
-      </w:r>
-      <w:proofErr w:type="spellEnd"/>
-    </w:p>
-    <w:p>
-      <w:pPr>
-        <w:pStyle w:val="NormalWeb"/>
-        <w:numPr>
-          <w:ilvl w:val="0"/>
-          <w:numId w:val="1"/>
-        </w:numPr>
-      </w:pPr>
-      <w:r>
-        <w:rPr>
-          <w:rFonts w:ascii="MalgunGothicBold" w:hAnsi="MalgunGothicBold"/>
-          <w:sz w:val="20"/>
-          <w:szCs w:val="20"/>
-        </w:rPr>
+      </w:pPr>
+      <w:r>
         <w:t>Signed integer</w:t>
       </w:r>
       <w:r>
-        <w:rPr>
-          <w:rFonts w:ascii="MalgunGothicBold" w:hAnsi="MalgunGothicBold"/>
-          <w:sz w:val="20"/>
-          <w:szCs w:val="20"/>
-          <w:lang w:val="en-US"/>
-        </w:rPr>
+        <w:t>(INT)</w:t>
+      </w:r>
+      <w:r>
         <w:t xml:space="preserve">: </w:t>
       </w:r>
       <w:r>
-        <w:rPr>
-          <w:rFonts w:ascii="MalgunGothicBold" w:hAnsi="MalgunGothicBold"/>
-          <w:sz w:val="20"/>
-          <w:szCs w:val="20"/>
-          <w:lang w:val="en-US"/>
-        </w:rPr>
         <w:t>((</w:t>
       </w:r>
       <w:r>
-        <w:rPr>
-          <w:rFonts w:ascii="MalgunGothicBold" w:hAnsi="MalgunGothicBold"/>
-          <w:sz w:val="20"/>
-          <w:szCs w:val="20"/>
-          <w:lang w:val="en-US"/>
-        </w:rPr>
         <w:t>-</w:t>
       </w:r>
       <w:r>
-        <w:rPr>
-          <w:rFonts w:ascii="MalgunGothicBold" w:hAnsi="MalgunGothicBold"/>
-          <w:sz w:val="20"/>
-          <w:szCs w:val="20"/>
-          <w:lang w:val="en-US"/>
-        </w:rPr>
         <w:t>|</w:t>
       </w:r>
       <w:r>
-        <w:rPr>
-          <w:rFonts w:ascii="MalgunGothicBold" w:hAnsi="MalgunGothicBold"/>
-          <w:sz w:val="20"/>
-          <w:szCs w:val="20"/>
-          <w:lang w:val="en-US"/>
-        </w:rPr>
         <w:sym w:font="Symbol" w:char="F065"/>
       </w:r>
       <w:r>
-        <w:rPr>
-          <w:rFonts w:ascii="MalgunGothicBold" w:hAnsi="MalgunGothicBold"/>
-          <w:sz w:val="20"/>
-          <w:szCs w:val="20"/>
-          <w:lang w:val="en-US"/>
-        </w:rPr>
-        <w:t>)(</w:t>
-      </w:r>
-      <w:proofErr w:type="spellStart"/>
-      <w:r>
-        <w:rPr>
-          <w:lang w:val="en-US" w:eastAsia="ko-KR"/>
-        </w:rPr>
-        <w:t>positive_digit</w:t>
-      </w:r>
-      <w:proofErr w:type="spellEnd"/>
-      <w:r>
-        <w:rPr>
-          <w:lang w:val="en-US" w:eastAsia="ko-KR"/>
-        </w:rPr>
-        <w:t>)(digit*)|0)</w:t>
-      </w:r>
-    </w:p>
-    <w:p>
-      <w:pPr>
-        <w:pStyle w:val="NormalWeb"/>
-        <w:numPr>
-          <w:ilvl w:val="0"/>
-          <w:numId w:val="1"/>
-        </w:numPr>
-      </w:pPr>
-      <w:r>
-        <w:rPr>
-          <w:rFonts w:ascii="MalgunGothicBold" w:hAnsi="MalgunGothicBold"/>
-          <w:sz w:val="20"/>
-          <w:szCs w:val="20"/>
-        </w:rPr>
-        <w:t xml:space="preserve">Literal string </w:t>
-      </w:r>
-      <w:r>
-        <w:rPr>
-          <w:rFonts w:ascii="MalgunGothicBold" w:hAnsi="MalgunGothicBold"/>
-          <w:sz w:val="20"/>
-          <w:szCs w:val="20"/>
-          <w:lang w:val="en-US"/>
-        </w:rPr>
-        <w:t>: “(alphabet| |digit)”</w:t>
-      </w:r>
-    </w:p>
-    <w:p>
-      <w:pPr>
-        <w:numPr>
-          <w:ilvl w:val="0"/>
-          <w:numId w:val="1"/>
-        </w:numPr>
-        <w:spacing w:before="100" w:beforeAutospacing="1" w:after="100" w:afterAutospacing="1"/>
-        <w:rPr>
-          <w:rFonts w:ascii="Times New Roman" w:eastAsia="Times New Roman" w:hAnsi="Times New Roman" w:cs="Times New Roman"/>
-        </w:rPr>
-      </w:pPr>
-      <w:r>
-        <w:rPr>
-          <w:rFonts w:ascii="MalgunGothicBold" w:eastAsia="Times New Roman" w:hAnsi="MalgunGothicBold" w:cs="Times New Roman"/>
-          <w:sz w:val="20"/>
-          <w:szCs w:val="20"/>
-        </w:rPr>
-        <w:t xml:space="preserve">Boolean string </w:t>
-      </w:r>
-      <w:r>
-        <w:rPr>
-          <w:rFonts w:ascii="MalgunGothicBold" w:eastAsia="Times New Roman" w:hAnsi="MalgunGothicBold" w:cs="Times New Roman"/>
-          <w:sz w:val="20"/>
-          <w:szCs w:val="20"/>
-          <w:lang w:val="en-US"/>
-        </w:rPr>
-        <w:t xml:space="preserve">: </w:t>
-      </w:r>
-      <w:proofErr w:type="spellStart"/>
-      <w:r>
-        <w:rPr>
-          <w:rFonts w:ascii="MalgunGothicBold" w:eastAsia="Times New Roman" w:hAnsi="MalgunGothicBold" w:cs="Times New Roman"/>
-          <w:sz w:val="20"/>
-          <w:szCs w:val="20"/>
-          <w:lang w:val="en-US"/>
-        </w:rPr>
-        <w:t>true|false</w:t>
-      </w:r>
-      <w:proofErr w:type="spellEnd"/>
-    </w:p>
-    <w:p>
-      <w:pPr>
-        <w:numPr>
-          <w:ilvl w:val="0"/>
-          <w:numId w:val="1"/>
-        </w:numPr>
-        <w:spacing w:before="100" w:beforeAutospacing="1" w:after="100" w:afterAutospacing="1"/>
-        <w:rPr>
-          <w:rFonts w:ascii="Times New Roman" w:eastAsia="Times New Roman" w:hAnsi="Times New Roman" w:cs="Times New Roman"/>
-        </w:rPr>
-      </w:pPr>
-      <w:r>
-        <w:rPr>
-          <w:rFonts w:ascii="MalgunGothicBold" w:eastAsia="Times New Roman" w:hAnsi="MalgunGothicBold" w:cs="Times New Roman"/>
-          <w:sz w:val="20"/>
-          <w:szCs w:val="20"/>
-        </w:rPr>
-        <w:t>Floating-point number</w:t>
-      </w:r>
-      <w:r>
-        <w:rPr>
-          <w:rFonts w:ascii="MalgunGothicBold" w:eastAsia="Times New Roman" w:hAnsi="MalgunGothicBold" w:cs="Times New Roman"/>
-          <w:sz w:val="20"/>
-          <w:szCs w:val="20"/>
-          <w:lang w:val="en-US"/>
-        </w:rPr>
-        <w:t xml:space="preserve">: </w:t>
-      </w:r>
-      <w:r>
-        <w:rPr>
-          <w:rFonts w:ascii="MalgunGothicBold" w:hAnsi="MalgunGothicBold"/>
-          <w:sz w:val="20"/>
-          <w:szCs w:val="20"/>
-          <w:lang w:val="en-US"/>
-        </w:rPr>
-        <w:t>(-|</w:t>
-      </w:r>
-      <w:r>
-        <w:rPr>
-          <w:rFonts w:ascii="MalgunGothicBold" w:hAnsi="MalgunGothicBold"/>
-          <w:sz w:val="20"/>
-          <w:szCs w:val="20"/>
-          <w:lang w:val="en-US"/>
-        </w:rPr>
-        <w:sym w:font="Symbol" w:char="F065"/>
-      </w:r>
-      <w:r>
-        <w:rPr>
-          <w:rFonts w:ascii="MalgunGothicBold" w:hAnsi="MalgunGothicBold"/>
-          <w:sz w:val="20"/>
-          <w:szCs w:val="20"/>
-          <w:lang w:val="en-US"/>
-        </w:rPr>
-        <w:t>)(</w:t>
-      </w:r>
-      <w:proofErr w:type="spellStart"/>
-      <w:r>
-        <w:rPr>
-          <w:lang w:val="en-US" w:eastAsia="ko-KR"/>
-        </w:rPr>
-        <w:t>positive_digit</w:t>
-      </w:r>
-      <w:proofErr w:type="spellEnd"/>
-      <w:r>
-        <w:rPr>
-          <w:lang w:val="en-US" w:eastAsia="ko-KR"/>
-        </w:rPr>
-        <w:t>)(digit*)</w:t>
-      </w:r>
-      <w:r>
-        <w:rPr>
-          <w:lang w:val="en-US" w:eastAsia="ko-KR"/>
-        </w:rPr>
-        <w:t>.(</w:t>
-      </w:r>
-      <w:r>
-        <w:rPr>
-          <w:lang w:val="en-US" w:eastAsia="ko-KR"/>
-        </w:rPr>
-        <w:t>digit*)</w:t>
+        <w:t>)(positive_digit)(digit*)|0)</w:t>
       </w:r>
     </w:p>
     <w:p>
@@ -661,10 +596,1131 @@
         <w:pStyle w:val="ListParagraph"/>
         <w:numPr>
           <w:ilvl w:val="0"/>
-          <w:numId w:val="1"/>
+          <w:numId w:val="10"/>
         </w:numPr>
-        <w:rPr>
-          <w:lang w:val="en-US" w:eastAsia="ko-KR"/>
+      </w:pPr>
+      <w:r>
+        <w:t>Literal string</w:t>
+      </w:r>
+      <w:r>
+        <w:t>(STRING)</w:t>
+      </w:r>
+      <w:r>
+        <w:t>: “(alphabet| |digit)”</w:t>
+      </w:r>
+    </w:p>
+    <w:p>
+      <w:pPr>
+        <w:pStyle w:val="ListParagraph"/>
+        <w:numPr>
+          <w:ilvl w:val="0"/>
+          <w:numId w:val="10"/>
+        </w:numPr>
+        <w:rPr>
+          <w:rFonts w:eastAsia="Times New Roman"/>
+          <w:strike/>
+        </w:rPr>
+      </w:pPr>
+      <w:r>
+        <w:rPr>
+          <w:rFonts w:eastAsia="Times New Roman"/>
+          <w:strike/>
+        </w:rPr>
+        <w:t>Floating-point number</w:t>
+      </w:r>
+      <w:r>
+        <w:rPr>
+          <w:rFonts w:eastAsia="Times New Roman"/>
+          <w:strike/>
+        </w:rPr>
+        <w:t>(FLOAT)</w:t>
+      </w:r>
+      <w:r>
+        <w:rPr>
+          <w:rFonts w:eastAsia="Times New Roman"/>
+          <w:strike/>
+        </w:rPr>
+        <w:t xml:space="preserve">: </w:t>
+      </w:r>
+      <w:r>
+        <w:rPr>
+          <w:strike/>
+        </w:rPr>
+        <w:t>(-|</w:t>
+      </w:r>
+      <w:r>
+        <w:rPr>
+          <w:strike/>
+        </w:rPr>
+        <w:sym w:font="Symbol" w:char="F065"/>
+      </w:r>
+      <w:r>
+        <w:rPr>
+          <w:strike/>
+        </w:rPr>
+        <w:t>)(positive_digit)(digit*).(digit*)</w:t>
+      </w:r>
+    </w:p>
+    <w:p>
+      <w:pPr>
+        <w:pStyle w:val="ListParagraph"/>
+        <w:numPr>
+          <w:ilvl w:val="0"/>
+          <w:numId w:val="10"/>
+        </w:numPr>
+      </w:pPr>
+      <w:r>
+        <w:t>An identifier of variables and functions</w:t>
+      </w:r>
+      <w:r>
+        <w:t>(ID): (_|alphabet)(alphabet|digit|_)*</w:t>
+      </w:r>
+    </w:p>
+    <w:p>
+      <w:pPr>
+        <w:pStyle w:val="ListParagraph"/>
+        <w:numPr>
+          <w:ilvl w:val="0"/>
+          <w:numId w:val="10"/>
+        </w:numPr>
+      </w:pPr>
+      <w:r>
+        <w:t>Whitespaces</w:t>
+      </w:r>
+      <w:r>
+        <w:t>(WHITESPACE): (\t| |\n)*</w:t>
+      </w:r>
+    </w:p>
+    <w:p>
+      <w:pPr>
+        <w:pStyle w:val="ListParagraph"/>
+        <w:numPr>
+          <w:ilvl w:val="0"/>
+          <w:numId w:val="10"/>
+        </w:numPr>
+        <w:rPr>
+          <w:lang w:val="en-KR" w:eastAsia="ja-JP"/>
+        </w:rPr>
+      </w:pPr>
+      <w:r>
+        <w:t>Variable type</w:t>
+      </w:r>
+      <w:r>
+        <w:t>(TYPE)</w:t>
+      </w:r>
+      <w:r>
+        <w:t xml:space="preserve">, </w:t>
+      </w:r>
+    </w:p>
+    <w:p>
+      <w:pPr>
+        <w:pStyle w:val="ListParagraph"/>
+        <w:ind w:firstLine="0"/>
+        <w:rPr>
+          <w:rFonts w:hint="eastAsia"/>
+        </w:rPr>
+      </w:pPr>
+      <w:r>
+        <w:t>Boolean string</w:t>
+      </w:r>
+      <w:r>
+        <w:t>(BOOLEAN)</w:t>
+      </w:r>
+      <w:r>
+        <w:t>,</w:t>
+      </w:r>
+    </w:p>
+    <w:p>
+      <w:pPr>
+        <w:pStyle w:val="ListParagraph"/>
+        <w:ind w:firstLine="0"/>
+      </w:pPr>
+      <w:r>
+        <w:t>Keywords for special statements</w:t>
+      </w:r>
+      <w:r>
+        <w:t>(KEYWORD)</w:t>
+      </w:r>
+      <w:r>
+        <w:t>,</w:t>
+      </w:r>
+    </w:p>
+    <w:p>
+      <w:pPr>
+        <w:pStyle w:val="ListParagraph"/>
+        <w:ind w:firstLine="0"/>
+      </w:pPr>
+      <w:r>
+        <w:t>Arithmetic operators</w:t>
+      </w:r>
+      <w:r>
+        <w:t>(ARITHMETIC)</w:t>
+      </w:r>
+      <w:r>
+        <w:t>,</w:t>
+      </w:r>
+    </w:p>
+    <w:p>
+      <w:pPr>
+        <w:pStyle w:val="ListParagraph"/>
+        <w:ind w:firstLine="0"/>
+      </w:pPr>
+      <w:r>
+        <w:t>Bitwise operators</w:t>
+      </w:r>
+      <w:r>
+        <w:t>(BITWISE)</w:t>
+      </w:r>
+      <w:r>
+        <w:t xml:space="preserve">, </w:t>
+      </w:r>
+    </w:p>
+    <w:p>
+      <w:pPr>
+        <w:pStyle w:val="ListParagraph"/>
+        <w:ind w:firstLine="0"/>
+      </w:pPr>
+      <w:r>
+        <w:t>Assignment operator</w:t>
+      </w:r>
+      <w:r>
+        <w:t>(ASSIGNMENT)</w:t>
+      </w:r>
+      <w:r>
+        <w:t>,</w:t>
+      </w:r>
+    </w:p>
+    <w:p>
+      <w:pPr>
+        <w:pStyle w:val="ListParagraph"/>
+        <w:ind w:firstLine="0"/>
+      </w:pPr>
+      <w:r>
+        <w:t>Comparison operators</w:t>
+      </w:r>
+      <w:r>
+        <w:t>(COMPARISON)</w:t>
+      </w:r>
+      <w:r>
+        <w:t>,</w:t>
+      </w:r>
+    </w:p>
+    <w:p>
+      <w:pPr>
+        <w:pStyle w:val="ListParagraph"/>
+        <w:ind w:firstLine="0"/>
+      </w:pPr>
+      <w:r>
+        <w:t>A terminating symbol of statements</w:t>
+      </w:r>
+      <w:r>
+        <w:t>(SEMICOLON)</w:t>
+      </w:r>
+      <w:r>
+        <w:t xml:space="preserve">, </w:t>
+      </w:r>
+    </w:p>
+    <w:p>
+      <w:pPr>
+        <w:pStyle w:val="ListParagraph"/>
+        <w:ind w:firstLine="0"/>
+      </w:pPr>
+      <w:r>
+        <w:t>A pair of symbols for defining area/scope of variables and functions</w:t>
+      </w:r>
+      <w:r>
+        <w:t>(BRACE)</w:t>
+      </w:r>
+      <w:r>
+        <w:t>,</w:t>
+      </w:r>
+    </w:p>
+    <w:p>
+      <w:pPr>
+        <w:pStyle w:val="ListParagraph"/>
+        <w:ind w:firstLine="0"/>
+      </w:pPr>
+      <w:r>
+        <w:t>A pair of symbols for indicating a function/statement</w:t>
+      </w:r>
+      <w:r>
+        <w:t>(PARENTHESES)</w:t>
+      </w:r>
+      <w:r>
+        <w:t>,</w:t>
+      </w:r>
+    </w:p>
+    <w:p>
+      <w:pPr>
+        <w:pStyle w:val="ListParagraph"/>
+        <w:ind w:firstLine="0"/>
+      </w:pPr>
+      <w:r>
+        <w:t>A symbol for separating input arguments in functions</w:t>
+      </w:r>
+      <w:r>
+        <w:t>(SEPARATOR)</w:t>
+      </w:r>
+    </w:p>
+    <w:p>
+      <w:pPr>
+        <w:pStyle w:val="ListParagraph"/>
+        <w:ind w:firstLine="0"/>
+        <w:rPr>
+          <w:lang w:eastAsia="ja-JP"/>
+        </w:rPr>
+      </w:pPr>
+      <w:r>
+        <w:t xml:space="preserve">: </w:t>
+      </w:r>
+      <w:r>
+        <w:t xml:space="preserve">all same. Just write all the accepted </w:t>
+      </w:r>
+      <w:r>
+        <w:rPr>
+          <w:rFonts w:eastAsia="Batang"/>
+        </w:rPr>
+        <w:t>lexemes and separate them with |.</w:t>
+      </w:r>
+    </w:p>
+    <w:p/>
+    <w:p>
+      <w:r>
+        <w:t>Actually, most of token definitions are just based on a list of words accepted. So, there is some redundant token definitions that is totally clear. We skipped that kind of token definition.</w:t>
+      </w:r>
+    </w:p>
+    <w:p>
+      <w:r>
+        <w:br w:type="page"/>
+      </w:r>
+    </w:p>
+    <w:p>
+      <w:pPr>
+        <w:pStyle w:val="Heading2"/>
+      </w:pPr>
+      <w:bookmarkStart w:id="3" w:name="_Toc39447005"/>
+      <w:r>
+        <w:lastRenderedPageBreak/>
+        <w:t>NFA and DFA definition</w:t>
+      </w:r>
+      <w:bookmarkEnd w:id="3"/>
+    </w:p>
+    <w:p>
+      <w:pPr>
+        <w:rPr>
+          <w:rFonts w:hint="eastAsia"/>
+        </w:rPr>
+      </w:pPr>
+      <w:r>
+        <w:t>The strict type of DFA must have exactly one transition for one input alphabet for all current state. So DFA follows strict definition has some trap state which cannot derive to final state to represent the halted state of DFA.</w:t>
+      </w:r>
+    </w:p>
+    <w:p>
+      <w:r>
+        <w:t>But we don’t have to implement our DFA in this way, our casual definition of</w:t>
+      </w:r>
+      <w:r>
+        <w:t xml:space="preserve"> a</w:t>
+      </w:r>
+      <w:r>
+        <w:t xml:space="preserve"> DFA will have at most one possible transition for one input alphabet for all current state. If </w:t>
+      </w:r>
+      <w:r>
+        <w:t xml:space="preserve">a </w:t>
+      </w:r>
+      <w:r>
+        <w:t>DFA gets an input alphabet which is not defined as an alphabet,</w:t>
+      </w:r>
+      <w:r>
+        <w:t xml:space="preserve"> The</w:t>
+      </w:r>
+      <w:r>
+        <w:t xml:space="preserve"> DFA will simply halt at that moment.</w:t>
+      </w:r>
+    </w:p>
+    <w:p>
+      <w:pPr>
+        <w:rPr>
+          <w:rFonts w:ascii="Batang" w:eastAsia="Batang" w:hAnsi="Batang" w:cs="Batang"/>
+          <w:noProof/>
+        </w:rPr>
+      </w:pPr>
+      <w:r>
+        <w:rPr>
+          <w:rFonts w:hint="eastAsia"/>
+        </w:rPr>
+        <w:t xml:space="preserve"> </w:t>
+      </w:r>
+      <w:r>
+        <w:t>Although we</w:t>
+      </w:r>
+      <w:r>
+        <w:t xml:space="preserve"> should</w:t>
+      </w:r>
+      <w:r>
+        <w:t xml:space="preserve"> follow the procedure which converts</w:t>
+      </w:r>
+      <w:r>
+        <w:t xml:space="preserve"> a</w:t>
+      </w:r>
+      <w:r>
+        <w:t xml:space="preserve"> regular expression into</w:t>
+      </w:r>
+      <w:r>
+        <w:t xml:space="preserve"> a NFA and translate it again into a DFA, but we decided to build DFA directly since the language specification is simple so we can make efficient DFA directly.</w:t>
+      </w:r>
+      <w:r>
+        <w:rPr>
+          <w:rFonts w:ascii="Batang" w:eastAsia="Batang" w:hAnsi="Batang" w:cs="Batang"/>
+          <w:noProof/>
+        </w:rPr>
+        <w:t xml:space="preserve"> </w:t>
+      </w:r>
+    </w:p>
+    <w:p>
+      <w:pPr>
+        <w:pStyle w:val="ListParagraph"/>
+        <w:numPr>
+          <w:ilvl w:val="0"/>
+          <w:numId w:val="11"/>
+        </w:numPr>
+        <w:rPr>
+          <w:noProof/>
+        </w:rPr>
+      </w:pPr>
+      <w:r>
+        <w:rPr>
+          <w:noProof/>
+        </w:rPr>
+        <w:t>Pos:1|2|3|4|5|6|7|8|9</w:t>
+      </w:r>
+    </w:p>
+    <w:p>
+      <w:pPr>
+        <w:pStyle w:val="ListParagraph"/>
+        <w:numPr>
+          <w:ilvl w:val="0"/>
+          <w:numId w:val="11"/>
+        </w:numPr>
+        <w:rPr>
+          <w:noProof/>
+        </w:rPr>
+      </w:pPr>
+      <w:r>
+        <w:rPr>
+          <w:noProof/>
+        </w:rPr>
+        <w:t>Dig:1|2|3|4|5|6|7|8|9|0</w:t>
+      </w:r>
+    </w:p>
+    <w:p>
+      <w:pPr>
+        <w:pStyle w:val="ListParagraph"/>
+        <w:numPr>
+          <w:ilvl w:val="0"/>
+          <w:numId w:val="11"/>
+        </w:numPr>
+        <w:rPr>
+          <w:noProof/>
+        </w:rPr>
+      </w:pPr>
+      <w:r>
+        <w:rPr>
+          <w:noProof/>
+        </w:rPr>
+        <w:t>Alpha:a|b|c|…|z|A|B|…|Z</w:t>
+      </w:r>
+    </w:p>
+    <w:p>
+      <w:pPr>
+        <w:rPr>
+          <w:noProof/>
+        </w:rPr>
+      </w:pPr>
+    </w:p>
+    <w:p>
+      <w:pPr>
+        <w:rPr>
+          <w:noProof/>
+        </w:rPr>
+      </w:pPr>
+      <w:r>
+        <w:rPr>
+          <w:noProof/>
+        </w:rPr>
+        <w:t>INT</w:t>
+      </w:r>
+    </w:p>
+    <w:p>
+      <w:r>
+        <w:rPr>
+          <w:rFonts w:ascii="Batang" w:eastAsia="Batang" w:hAnsi="Batang" w:cs="Batang"/>
+          <w:noProof/>
+        </w:rPr>
+        <w:drawing>
+          <wp:inline distT="0" distB="0" distL="0" distR="0" wp14:anchorId="6940351D" wp14:editId="5F4285F4">
+            <wp:extent cx="3235569" cy="2698103"/>
+            <wp:effectExtent l="0" t="0" r="3175" b="0"/>
+            <wp:docPr id="2" name="Picture 2" descr="A close up of text on a white background&#10;&#10;Description automatically generated"/>
+            <wp:cNvGraphicFramePr>
+              <a:graphicFrameLocks xmlns:a="http://schemas.openxmlformats.org/drawingml/2006/main" noChangeAspect="1"/>
+            </wp:cNvGraphicFramePr>
+            <a:graphic xmlns:a="http://schemas.openxmlformats.org/drawingml/2006/main">
+              <a:graphicData uri="http://schemas.openxmlformats.org/drawingml/2006/picture">
+                <pic:pic xmlns:pic="http://schemas.openxmlformats.org/drawingml/2006/picture">
+                  <pic:nvPicPr>
+                    <pic:cNvPr id="1" name="Compiler P1.png"/>
+                    <pic:cNvPicPr/>
+                  </pic:nvPicPr>
+                  <pic:blipFill rotWithShape="1">
+                    <a:blip r:embed="rId8">
+                      <a:extLst>
+                        <a:ext uri="{28A0092B-C50C-407E-A947-70E740481C1C}">
+                          <a14:useLocalDpi xmlns:a14="http://schemas.microsoft.com/office/drawing/2010/main" val="0"/>
+                        </a:ext>
+                      </a:extLst>
+                    </a:blip>
+                    <a:srcRect l="6019" t="8853" r="58486" b="70230"/>
+                    <a:stretch/>
+                  </pic:blipFill>
+                  <pic:spPr bwMode="auto">
+                    <a:xfrm>
+                      <a:off x="0" y="0"/>
+                      <a:ext cx="3255207" cy="2714479"/>
+                    </a:xfrm>
+                    <a:prstGeom prst="rect">
+                      <a:avLst/>
+                    </a:prstGeom>
+                    <a:ln>
+                      <a:noFill/>
+                    </a:ln>
+                    <a:extLst>
+                      <a:ext uri="{53640926-AAD7-44D8-BBD7-CCE9431645EC}">
+                        <a14:shadowObscured xmlns:a14="http://schemas.microsoft.com/office/drawing/2010/main"/>
+                      </a:ext>
+                    </a:extLst>
+                  </pic:spPr>
+                </pic:pic>
+              </a:graphicData>
+            </a:graphic>
+          </wp:inline>
+        </w:drawing>
+      </w:r>
+    </w:p>
+    <w:p/>
+    <w:p/>
+    <w:p>
+      <w:pPr>
+        <w:rPr>
+          <w:rFonts w:hint="eastAsia"/>
+        </w:rPr>
+      </w:pPr>
+      <w:r>
+        <w:t>STRING</w:t>
+      </w:r>
+    </w:p>
+    <w:p>
+      <w:pPr>
+        <w:rPr>
+          <w:rFonts w:ascii="Batang" w:eastAsia="Batang" w:hAnsi="Batang" w:cs="Batang"/>
+        </w:rPr>
+      </w:pPr>
+      <w:r>
+        <w:rPr>
+          <w:rFonts w:ascii="Batang" w:eastAsia="Batang" w:hAnsi="Batang" w:cs="Batang"/>
+          <w:noProof/>
+        </w:rPr>
+        <w:drawing>
+          <wp:inline distT="0" distB="0" distL="0" distR="0" wp14:anchorId="2D1FC39E" wp14:editId="152D0920">
+            <wp:extent cx="4247614" cy="2159391"/>
+            <wp:effectExtent l="0" t="0" r="0" b="0"/>
+            <wp:docPr id="1" name="Picture 1" descr="A close up of text on a white background&#10;&#10;Description automatically generated"/>
+            <wp:cNvGraphicFramePr>
+              <a:graphicFrameLocks xmlns:a="http://schemas.openxmlformats.org/drawingml/2006/main" noChangeAspect="1"/>
+            </wp:cNvGraphicFramePr>
+            <a:graphic xmlns:a="http://schemas.openxmlformats.org/drawingml/2006/main">
+              <a:graphicData uri="http://schemas.openxmlformats.org/drawingml/2006/picture">
+                <pic:pic xmlns:pic="http://schemas.openxmlformats.org/drawingml/2006/picture">
+                  <pic:nvPicPr>
+                    <pic:cNvPr id="1" name="Compiler P1.png"/>
+                    <pic:cNvPicPr/>
+                  </pic:nvPicPr>
+                  <pic:blipFill rotWithShape="1">
+                    <a:blip r:embed="rId8">
+                      <a:extLst>
+                        <a:ext uri="{28A0092B-C50C-407E-A947-70E740481C1C}">
+                          <a14:useLocalDpi xmlns:a14="http://schemas.microsoft.com/office/drawing/2010/main" val="0"/>
+                        </a:ext>
+                      </a:extLst>
+                    </a:blip>
+                    <a:srcRect l="10072" t="38536" r="15757" b="34818"/>
+                    <a:stretch/>
+                  </pic:blipFill>
+                  <pic:spPr bwMode="auto">
+                    <a:xfrm>
+                      <a:off x="0" y="0"/>
+                      <a:ext cx="4248344" cy="2159762"/>
+                    </a:xfrm>
+                    <a:prstGeom prst="rect">
+                      <a:avLst/>
+                    </a:prstGeom>
+                    <a:ln>
+                      <a:noFill/>
+                    </a:ln>
+                    <a:extLst>
+                      <a:ext uri="{53640926-AAD7-44D8-BBD7-CCE9431645EC}">
+                        <a14:shadowObscured xmlns:a14="http://schemas.microsoft.com/office/drawing/2010/main"/>
+                      </a:ext>
+                    </a:extLst>
+                  </pic:spPr>
+                </pic:pic>
+              </a:graphicData>
+            </a:graphic>
+          </wp:inline>
+        </w:drawing>
+      </w:r>
+    </w:p>
+    <w:p>
+      <w:pPr>
+        <w:rPr>
+          <w:rFonts w:ascii="Batang" w:eastAsia="Batang" w:hAnsi="Batang" w:cs="Batang"/>
+        </w:rPr>
+      </w:pPr>
+    </w:p>
+    <w:p>
+      <w:pPr>
+        <w:rPr>
+          <w:rFonts w:hint="eastAsia"/>
+        </w:rPr>
+      </w:pPr>
+      <w:r>
+        <w:lastRenderedPageBreak/>
+        <w:t>FLOAT</w:t>
+      </w:r>
+      <w:r>
+        <w:rPr>
+          <w:noProof/>
+        </w:rPr>
+        <w:drawing>
+          <wp:inline distT="0" distB="0" distL="0" distR="0" wp14:anchorId="5BAF67D0" wp14:editId="291483CA">
+            <wp:extent cx="5727700" cy="4811151"/>
+            <wp:effectExtent l="0" t="0" r="0" b="2540"/>
+            <wp:docPr id="3" name="Picture 3" descr="A close up of text on a white background&#10;&#10;Description automatically generated"/>
+            <wp:cNvGraphicFramePr>
+              <a:graphicFrameLocks xmlns:a="http://schemas.openxmlformats.org/drawingml/2006/main" noChangeAspect="1"/>
+            </wp:cNvGraphicFramePr>
+            <a:graphic xmlns:a="http://schemas.openxmlformats.org/drawingml/2006/main">
+              <a:graphicData uri="http://schemas.openxmlformats.org/drawingml/2006/picture">
+                <pic:pic xmlns:pic="http://schemas.openxmlformats.org/drawingml/2006/picture">
+                  <pic:nvPicPr>
+                    <pic:cNvPr id="3" name="Compiler P2.png"/>
+                    <pic:cNvPicPr/>
+                  </pic:nvPicPr>
+                  <pic:blipFill rotWithShape="1">
+                    <a:blip r:embed="rId9">
+                      <a:extLst>
+                        <a:ext uri="{28A0092B-C50C-407E-A947-70E740481C1C}">
+                          <a14:useLocalDpi xmlns:a14="http://schemas.microsoft.com/office/drawing/2010/main" val="0"/>
+                        </a:ext>
+                      </a:extLst>
+                    </a:blip>
+                    <a:srcRect b="40641"/>
+                    <a:stretch/>
+                  </pic:blipFill>
+                  <pic:spPr bwMode="auto">
+                    <a:xfrm>
+                      <a:off x="0" y="0"/>
+                      <a:ext cx="5727700" cy="4811151"/>
+                    </a:xfrm>
+                    <a:prstGeom prst="rect">
+                      <a:avLst/>
+                    </a:prstGeom>
+                    <a:ln>
+                      <a:noFill/>
+                    </a:ln>
+                    <a:extLst>
+                      <a:ext uri="{53640926-AAD7-44D8-BBD7-CCE9431645EC}">
+                        <a14:shadowObscured xmlns:a14="http://schemas.microsoft.com/office/drawing/2010/main"/>
+                      </a:ext>
+                    </a:extLst>
+                  </pic:spPr>
+                </pic:pic>
+              </a:graphicData>
+            </a:graphic>
+          </wp:inline>
+        </w:drawing>
+      </w:r>
+    </w:p>
+    <w:p>
+      <w:r>
+        <w:t>ID</w:t>
+      </w:r>
+      <w:r>
+        <w:rPr>
+          <w:noProof/>
+        </w:rPr>
+        <w:drawing>
+          <wp:inline distT="0" distB="0" distL="0" distR="0" wp14:anchorId="0281DE06" wp14:editId="306EC3A2">
+            <wp:extent cx="5727700" cy="2243797"/>
+            <wp:effectExtent l="0" t="0" r="0" b="4445"/>
+            <wp:docPr id="4" name="Picture 4" descr="A close up of text on a black background&#10;&#10;Description automatically generated"/>
+            <wp:cNvGraphicFramePr>
+              <a:graphicFrameLocks xmlns:a="http://schemas.openxmlformats.org/drawingml/2006/main" noChangeAspect="1"/>
+            </wp:cNvGraphicFramePr>
+            <a:graphic xmlns:a="http://schemas.openxmlformats.org/drawingml/2006/main">
+              <a:graphicData uri="http://schemas.openxmlformats.org/drawingml/2006/picture">
+                <pic:pic xmlns:pic="http://schemas.openxmlformats.org/drawingml/2006/picture">
+                  <pic:nvPicPr>
+                    <pic:cNvPr id="4" name="Compiler P3.png"/>
+                    <pic:cNvPicPr/>
+                  </pic:nvPicPr>
+                  <pic:blipFill rotWithShape="1">
+                    <a:blip r:embed="rId10">
+                      <a:extLst>
+                        <a:ext uri="{28A0092B-C50C-407E-A947-70E740481C1C}">
+                          <a14:useLocalDpi xmlns:a14="http://schemas.microsoft.com/office/drawing/2010/main" val="0"/>
+                        </a:ext>
+                      </a:extLst>
+                    </a:blip>
+                    <a:srcRect b="72316"/>
+                    <a:stretch/>
+                  </pic:blipFill>
+                  <pic:spPr bwMode="auto">
+                    <a:xfrm>
+                      <a:off x="0" y="0"/>
+                      <a:ext cx="5727700" cy="2243797"/>
+                    </a:xfrm>
+                    <a:prstGeom prst="rect">
+                      <a:avLst/>
+                    </a:prstGeom>
+                    <a:ln>
+                      <a:noFill/>
+                    </a:ln>
+                    <a:extLst>
+                      <a:ext uri="{53640926-AAD7-44D8-BBD7-CCE9431645EC}">
+                        <a14:shadowObscured xmlns:a14="http://schemas.microsoft.com/office/drawing/2010/main"/>
+                      </a:ext>
+                    </a:extLst>
+                  </pic:spPr>
+                </pic:pic>
+              </a:graphicData>
+            </a:graphic>
+          </wp:inline>
+        </w:drawing>
+      </w:r>
+    </w:p>
+    <w:p>
+      <w:r>
+        <w:lastRenderedPageBreak/>
+        <w:t>WHITESPACE</w:t>
+      </w:r>
+      <w:r>
+        <w:rPr>
+          <w:noProof/>
+        </w:rPr>
+        <w:drawing>
+          <wp:inline distT="0" distB="0" distL="0" distR="0" wp14:anchorId="500BD75A" wp14:editId="71517BA6">
+            <wp:extent cx="5727312" cy="1976511"/>
+            <wp:effectExtent l="0" t="0" r="635" b="5080"/>
+            <wp:docPr id="5" name="Picture 5" descr="A close up of text on a black background&#10;&#10;Description automatically generated"/>
+            <wp:cNvGraphicFramePr>
+              <a:graphicFrameLocks xmlns:a="http://schemas.openxmlformats.org/drawingml/2006/main" noChangeAspect="1"/>
+            </wp:cNvGraphicFramePr>
+            <a:graphic xmlns:a="http://schemas.openxmlformats.org/drawingml/2006/main">
+              <a:graphicData uri="http://schemas.openxmlformats.org/drawingml/2006/picture">
+                <pic:pic xmlns:pic="http://schemas.openxmlformats.org/drawingml/2006/picture">
+                  <pic:nvPicPr>
+                    <pic:cNvPr id="5" name="Compiler P3.png"/>
+                    <pic:cNvPicPr/>
+                  </pic:nvPicPr>
+                  <pic:blipFill rotWithShape="1">
+                    <a:blip r:embed="rId10">
+                      <a:extLst>
+                        <a:ext uri="{28A0092B-C50C-407E-A947-70E740481C1C}">
+                          <a14:useLocalDpi xmlns:a14="http://schemas.microsoft.com/office/drawing/2010/main" val="0"/>
+                        </a:ext>
+                      </a:extLst>
+                    </a:blip>
+                    <a:srcRect t="37751" b="37861"/>
+                    <a:stretch/>
+                  </pic:blipFill>
+                  <pic:spPr bwMode="auto">
+                    <a:xfrm>
+                      <a:off x="0" y="0"/>
+                      <a:ext cx="5727700" cy="1976645"/>
+                    </a:xfrm>
+                    <a:prstGeom prst="rect">
+                      <a:avLst/>
+                    </a:prstGeom>
+                    <a:ln>
+                      <a:noFill/>
+                    </a:ln>
+                    <a:extLst>
+                      <a:ext uri="{53640926-AAD7-44D8-BBD7-CCE9431645EC}">
+                        <a14:shadowObscured xmlns:a14="http://schemas.microsoft.com/office/drawing/2010/main"/>
+                      </a:ext>
+                    </a:extLst>
+                  </pic:spPr>
+                </pic:pic>
+              </a:graphicData>
+            </a:graphic>
+          </wp:inline>
+        </w:drawing>
+      </w:r>
+    </w:p>
+    <w:p>
+      <w:pPr>
+        <w:ind w:firstLine="0"/>
+        <w:jc w:val="left"/>
+      </w:pPr>
+      <w:r>
+        <w:br w:type="page"/>
+      </w:r>
+    </w:p>
+    <w:p>
+      <w:pPr>
+        <w:pStyle w:val="Heading1"/>
+      </w:pPr>
+      <w:r>
+        <w:lastRenderedPageBreak/>
+        <w:t>Program implementation</w:t>
+      </w:r>
+    </w:p>
+    <w:p>
+      <w:r>
+        <w:t xml:space="preserve">We defined corresponding DFA. </w:t>
+      </w:r>
+      <w:r>
+        <w:t>In order to get things work, we need to implement DFA</w:t>
+      </w:r>
+      <w:r>
+        <w:rPr>
+          <w:rFonts w:hint="eastAsia"/>
+        </w:rPr>
+        <w:t xml:space="preserve"> </w:t>
+      </w:r>
+      <w:r>
+        <w:t>class works based on our DFA designs.</w:t>
+      </w:r>
+    </w:p>
+    <w:p>
+      <w:r>
+        <w:t>First, a DFA consists of:</w:t>
+      </w:r>
+    </w:p>
+    <w:p>
+      <w:pPr>
+        <w:pStyle w:val="ListParagraph"/>
+        <w:numPr>
+          <w:ilvl w:val="0"/>
+          <w:numId w:val="13"/>
+        </w:numPr>
+      </w:pPr>
+      <w:r>
+        <w:t xml:space="preserve">a finite set of states </w:t>
+      </w:r>
+      <m:oMath>
+        <m:r>
+          <w:rPr>
+            <w:rFonts w:ascii="Cambria Math" w:hAnsi="Cambria Math"/>
+          </w:rPr>
+          <m:t>Q</m:t>
+        </m:r>
+      </m:oMath>
+    </w:p>
+    <w:p>
+      <w:pPr>
+        <w:pStyle w:val="ListParagraph"/>
+        <w:numPr>
+          <w:ilvl w:val="0"/>
+          <w:numId w:val="13"/>
+        </w:numPr>
+      </w:pPr>
+      <w:r>
+        <w:t xml:space="preserve">a finite set of input symbols called the alphabet </w:t>
+      </w:r>
+      <m:oMath>
+        <m:r>
+          <m:rPr>
+            <m:sty m:val="p"/>
+          </m:rPr>
+          <w:rPr>
+            <w:rFonts w:ascii="Cambria Math" w:hAnsi="Cambria Math"/>
+          </w:rPr>
+          <m:t>Σ</m:t>
+        </m:r>
+      </m:oMath>
+    </w:p>
+    <w:p>
+      <w:pPr>
+        <w:pStyle w:val="ListParagraph"/>
+        <w:numPr>
+          <w:ilvl w:val="0"/>
+          <w:numId w:val="13"/>
+        </w:numPr>
+      </w:pPr>
+      <w:r>
+        <w:t xml:space="preserve">a transition function </w:t>
+      </w:r>
+      <m:oMath>
+        <m:r>
+          <w:rPr>
+            <w:rFonts w:ascii="Cambria Math" w:hAnsi="Cambria Math"/>
+          </w:rPr>
+          <m:t>δ</m:t>
+        </m:r>
+        <m:r>
+          <m:rPr>
+            <m:sty m:val="p"/>
+          </m:rPr>
+          <w:rPr>
+            <w:rFonts w:ascii="Cambria Math" w:hAnsi="Cambria Math"/>
+          </w:rPr>
+          <m:t>:</m:t>
+        </m:r>
+        <m:r>
+          <w:rPr>
+            <w:rFonts w:ascii="Cambria Math" w:hAnsi="Cambria Math"/>
+          </w:rPr>
+          <m:t>Q</m:t>
+        </m:r>
+        <m:r>
+          <m:rPr>
+            <m:sty m:val="p"/>
+          </m:rPr>
+          <w:rPr>
+            <w:rFonts w:ascii="Cambria Math" w:hAnsi="Cambria Math"/>
+          </w:rPr>
+          <m:t>×Σ</m:t>
+        </m:r>
+        <m:r>
+          <m:rPr>
+            <m:sty m:val="p"/>
+          </m:rPr>
+          <w:rPr>
+            <w:rFonts w:ascii="Cambria Math" w:hAnsi="Cambria Math" w:hint="eastAsia"/>
+          </w:rPr>
+          <m:t>→</m:t>
+        </m:r>
+        <m:r>
+          <w:rPr>
+            <w:rFonts w:ascii="Cambria Math" w:hAnsi="Cambria Math"/>
+          </w:rPr>
+          <m:t>Q</m:t>
+        </m:r>
+      </m:oMath>
+    </w:p>
+    <w:p>
+      <w:pPr>
+        <w:pStyle w:val="ListParagraph"/>
+        <w:numPr>
+          <w:ilvl w:val="0"/>
+          <w:numId w:val="13"/>
+        </w:numPr>
+        <w:rPr>
+          <w:rFonts w:hint="eastAsia"/>
+        </w:rPr>
+      </w:pPr>
+      <w:r>
+        <w:t xml:space="preserve">an initial or start state </w:t>
+      </w:r>
+      <m:oMath>
+        <m:sSub>
+          <m:sSubPr>
+            <m:ctrlPr>
+              <w:rPr>
+                <w:rFonts w:ascii="Cambria Math" w:hAnsi="Cambria Math"/>
+              </w:rPr>
+            </m:ctrlPr>
+          </m:sSubPr>
+          <m:e>
+            <m:r>
+              <w:rPr>
+                <w:rFonts w:ascii="Cambria Math" w:hAnsi="Cambria Math"/>
+              </w:rPr>
+              <m:t>q</m:t>
+            </m:r>
+          </m:e>
+          <m:sub>
+            <m:r>
+              <m:rPr>
+                <m:sty m:val="p"/>
+              </m:rPr>
+              <w:rPr>
+                <w:rFonts w:ascii="Cambria Math" w:hAnsi="Cambria Math"/>
+              </w:rPr>
+              <m:t>0</m:t>
+            </m:r>
+          </m:sub>
+        </m:sSub>
+        <m:r>
+          <m:rPr>
+            <m:sty m:val="p"/>
+          </m:rPr>
+          <w:rPr>
+            <w:rFonts w:ascii="Cambria Math" w:hAnsi="Cambria Math" w:hint="eastAsia"/>
+          </w:rPr>
+          <m:t>∈</m:t>
+        </m:r>
+        <m:r>
+          <w:rPr>
+            <w:rFonts w:ascii="Cambria Math" w:hAnsi="Cambria Math"/>
+          </w:rPr>
+          <m:t>Q</m:t>
+        </m:r>
+      </m:oMath>
+    </w:p>
+    <w:p>
+      <w:pPr>
+        <w:pStyle w:val="ListParagraph"/>
+        <w:numPr>
+          <w:ilvl w:val="0"/>
+          <w:numId w:val="13"/>
+        </w:numPr>
+      </w:pPr>
+      <w:r>
+        <w:t xml:space="preserve">a set of accept states </w:t>
+      </w:r>
+      <m:oMath>
+        <m:r>
+          <w:rPr>
+            <w:rFonts w:ascii="Cambria Math" w:hAnsi="Cambria Math"/>
+          </w:rPr>
+          <m:t>F</m:t>
+        </m:r>
+        <m:r>
+          <m:rPr>
+            <m:sty m:val="p"/>
+          </m:rPr>
+          <w:rPr>
+            <w:rFonts w:ascii="Cambria Math" w:hAnsi="Cambria Math" w:hint="eastAsia"/>
+          </w:rPr>
+          <m:t>⊆</m:t>
+        </m:r>
+        <m:r>
+          <w:rPr>
+            <w:rFonts w:ascii="Cambria Math" w:hAnsi="Cambria Math"/>
+          </w:rPr>
+          <m:t>Q</m:t>
+        </m:r>
+      </m:oMath>
+    </w:p>
+    <w:p>
+      <w:pPr>
+        <w:rPr>
+          <w:rFonts w:eastAsia="Batang"/>
+        </w:rPr>
+      </w:pPr>
+      <w:r>
+        <w:t xml:space="preserve">Among the formal definition of DFA, we need the information of </w:t>
+      </w:r>
+      <w:r>
+        <w:t>alphabet</w:t>
+      </w:r>
+      <w:r>
+        <w:t xml:space="preserve">, transition functions, initial state, and a set of final states. Actually, </w:t>
+      </w:r>
+      <w:r>
+        <w:rPr>
+          <w:rFonts w:eastAsia="Batang"/>
+        </w:rPr>
+        <w:t xml:space="preserve">an information about </w:t>
+      </w:r>
+      <w:r>
+        <w:rPr>
+          <w:rFonts w:eastAsia="Batang"/>
+        </w:rPr>
+        <w:t>set of state can be omitted because unreachable sets are useless. And the object definition of DFA has one more field, halted or running.</w:t>
+      </w:r>
+    </w:p>
+    <w:p>
+      <w:pPr>
+        <w:rPr>
+          <w:rFonts w:eastAsia="Batang"/>
+        </w:rPr>
+      </w:pPr>
+      <w:r>
+        <w:rPr>
+          <w:rFonts w:eastAsia="Batang"/>
+        </w:rPr>
+        <w:t>So constructor will simply get mentioned values, and initialize the field values with input.</w:t>
+      </w:r>
+    </w:p>
+    <w:p>
+      <w:pPr>
+        <w:rPr>
+          <w:rFonts w:eastAsia="Batang"/>
+        </w:rPr>
+      </w:pPr>
+      <w:r>
+        <w:rPr>
+          <w:rFonts w:eastAsia="Batang"/>
+        </w:rPr>
+        <w:t>Next, we have process function which gets a character or string input and process it. Giving an automaton object string input is equivalent to giving character input sequentially.</w:t>
+      </w:r>
+    </w:p>
+    <w:p>
+      <w:pPr>
+        <w:rPr>
+          <w:rFonts w:eastAsia="Batang"/>
+        </w:rPr>
+      </w:pPr>
+      <w:r>
+        <w:rPr>
+          <w:rFonts w:eastAsia="Batang"/>
+        </w:rPr>
+        <w:t>First, automaton checks if input character is defined as alphabet. If not, DFA will halt.</w:t>
+      </w:r>
+    </w:p>
+    <w:p>
+      <w:pPr>
+        <w:rPr>
+          <w:rFonts w:eastAsia="Batang"/>
+        </w:rPr>
+      </w:pPr>
+      <w:r>
+        <w:rPr>
+          <w:rFonts w:eastAsia="Batang"/>
+        </w:rPr>
+        <w:t>And check if the automata is already halted. If so, it will simply do nothing because halted automaton does not accept any character.</w:t>
+      </w:r>
+    </w:p>
+    <w:p>
+      <w:pPr>
+        <w:rPr>
+          <w:rFonts w:eastAsia="Batang"/>
+        </w:rPr>
+      </w:pPr>
+      <w:r>
+        <w:rPr>
+          <w:rFonts w:eastAsia="Batang"/>
+        </w:rPr>
+        <w:t xml:space="preserve">Finally a DFA will traverse around transition function list to find </w:t>
+      </w:r>
+      <w:r>
+        <w:rPr>
+          <w:rFonts w:eastAsia="Batang"/>
+        </w:rPr>
+        <w:t>a transition function which matches the current state and the input character. If found, change current state. If not found, it means transition function not found. halt DFA.</w:t>
+      </w:r>
+    </w:p>
+    <w:p>
+      <w:pPr>
+        <w:rPr>
+          <w:rFonts w:eastAsia="Batang"/>
+        </w:rPr>
+      </w:pPr>
+      <w:r>
+        <w:rPr>
+          <w:rFonts w:eastAsia="Batang"/>
+        </w:rPr>
+        <w:t>And a DFA has additional operation which real world DFA does not have, setState. It directly sets current state with input parameter, and it will set DFA state to running.</w:t>
+      </w:r>
+    </w:p>
+    <w:p>
+      <w:pPr>
+        <w:rPr>
+          <w:rFonts w:eastAsia="Batang" w:hint="eastAsia"/>
         </w:rPr>
       </w:pPr>
     </w:p>
@@ -679,7 +1735,7 @@
 </file>
 
 <file path=word/endnotes.xml><?xml version="1.0" encoding="utf-8"?>
-<w:endnotes xmlns:wpc="http://schemas.microsoft.com/office/word/2010/wordprocessingCanvas" xmlns:cx="http://schemas.microsoft.com/office/drawing/2014/chartex" xmlns:cx1="http://schemas.microsoft.com/office/drawing/2015/9/8/chartex" xmlns:cx2="http://schemas.microsoft.com/office/drawing/2015/10/21/chartex" xmlns:cx3="http://schemas.microsoft.com/office/drawing/2016/5/9/chartex" xmlns:cx4="http://schemas.microsoft.com/office/drawing/2016/5/10/chartex" xmlns:cx5="http://schemas.microsoft.com/office/drawing/2016/5/11/chartex" xmlns:cx6="http://schemas.microsoft.com/office/drawing/2016/5/12/chartex" xmlns:cx7="http://schemas.microsoft.com/office/drawing/2016/5/13/chartex" xmlns:cx8="http://schemas.microsoft.com/office/drawing/2016/5/14/chartex" xmlns:mc="http://schemas.openxmlformats.org/markup-compatibility/2006" xmlns:aink="http://schemas.microsoft.com/office/drawing/2016/ink" xmlns:am3d="http://schemas.microsoft.com/office/drawing/2017/model3d" xmlns:o="urn:schemas-microsoft-com:office:office" xmlns:r="http://schemas.openxmlformats.org/officeDocument/2006/relationships" xmlns:m="http://schemas.openxmlformats.org/officeDocument/2006/math" xmlns:v="urn:schemas-microsoft-com:vml" xmlns:wp14="http://schemas.microsoft.com/office/word/2010/wordprocessingDrawing" xmlns:wp="http://schemas.openxmlformats.org/drawingml/2006/wordprocessingDrawing" xmlns:w10="urn:schemas-microsoft-com:office:word" xmlns:w="http://schemas.openxmlformats.org/wordprocessingml/2006/main" xmlns:w14="http://schemas.microsoft.com/office/word/2010/wordml" xmlns:w15="http://schemas.microsoft.com/office/word/2012/wordml" xmlns:w16cex="http://schemas.microsoft.com/office/word/2018/wordml/cex" xmlns:w16cid="http://schemas.microsoft.com/office/word/2016/wordml/cid" xmlns:w16="http://schemas.microsoft.com/office/word/2018/wordml" xmlns:w16se="http://schemas.microsoft.com/office/word/2015/wordml/symex" xmlns:wpg="http://schemas.microsoft.com/office/word/2010/wordprocessingGroup" xmlns:wpi="http://schemas.microsoft.com/office/word/2010/wordprocessingInk" xmlns:wne="http://schemas.microsoft.com/office/word/2006/wordml" xmlns:wps="http://schemas.microsoft.com/office/word/2010/wordprocessingShape" mc:Ignorable="w14 w15 w16se w16cid w16 w16cex wp14">
+<w:endnotes xmlns:wpc="http://schemas.microsoft.com/office/word/2010/wordprocessingCanvas" xmlns:cx="http://schemas.microsoft.com/office/drawing/2014/chartex" xmlns:cx1="http://schemas.microsoft.com/office/drawing/2015/9/8/chartex" xmlns:cx2="http://schemas.microsoft.com/office/drawing/2015/10/21/chartex" xmlns:cx3="http://schemas.microsoft.com/office/drawing/2016/5/9/chartex" xmlns:cx4="http://schemas.microsoft.com/office/drawing/2016/5/10/chartex" xmlns:cx5="http://schemas.microsoft.com/office/drawing/2016/5/11/chartex" xmlns:cx6="http://schemas.microsoft.com/office/drawing/2016/5/12/chartex" xmlns:cx7="http://schemas.microsoft.com/office/drawing/2016/5/13/chartex" xmlns:cx8="http://schemas.microsoft.com/office/drawing/2016/5/14/chartex" xmlns:mc="http://schemas.openxmlformats.org/markup-compatibility/2006" xmlns:aink="http://schemas.microsoft.com/office/drawing/2016/ink" xmlns:am3d="http://schemas.microsoft.com/office/drawing/2017/model3d" xmlns:o="urn:schemas-microsoft-com:office:office" xmlns:r="http://schemas.openxmlformats.org/officeDocument/2006/relationships" xmlns:m="http://schemas.openxmlformats.org/officeDocument/2006/math" xmlns:v="urn:schemas-microsoft-com:vml" xmlns:wp14="http://schemas.microsoft.com/office/word/2010/wordprocessingDrawing" xmlns:wp="http://schemas.openxmlformats.org/drawingml/2006/wordprocessingDrawing" xmlns:w10="urn:schemas-microsoft-com:office:word" xmlns:w="http://schemas.openxmlformats.org/wordprocessingml/2006/main" xmlns:w14="http://schemas.microsoft.com/office/word/2010/wordml" xmlns:w15="http://schemas.microsoft.com/office/word/2012/wordml" xmlns:w16cid="http://schemas.microsoft.com/office/word/2016/wordml/cid" xmlns:w16se="http://schemas.microsoft.com/office/word/2015/wordml/symex" xmlns:wpg="http://schemas.microsoft.com/office/word/2010/wordprocessingGroup" xmlns:wpi="http://schemas.microsoft.com/office/word/2010/wordprocessingInk" xmlns:wne="http://schemas.microsoft.com/office/word/2006/wordml" xmlns:wps="http://schemas.microsoft.com/office/word/2010/wordprocessingShape" mc:Ignorable="w14 w15 w16se w16cid wp14">
   <w:endnote w:type="separator" w:id="-1">
     <w:p>
       <w:r>
@@ -698,7 +1754,7 @@
 </file>
 
 <file path=word/footnotes.xml><?xml version="1.0" encoding="utf-8"?>
-<w:footnotes xmlns:wpc="http://schemas.microsoft.com/office/word/2010/wordprocessingCanvas" xmlns:cx="http://schemas.microsoft.com/office/drawing/2014/chartex" xmlns:cx1="http://schemas.microsoft.com/office/drawing/2015/9/8/chartex" xmlns:cx2="http://schemas.microsoft.com/office/drawing/2015/10/21/chartex" xmlns:cx3="http://schemas.microsoft.com/office/drawing/2016/5/9/chartex" xmlns:cx4="http://schemas.microsoft.com/office/drawing/2016/5/10/chartex" xmlns:cx5="http://schemas.microsoft.com/office/drawing/2016/5/11/chartex" xmlns:cx6="http://schemas.microsoft.com/office/drawing/2016/5/12/chartex" xmlns:cx7="http://schemas.microsoft.com/office/drawing/2016/5/13/chartex" xmlns:cx8="http://schemas.microsoft.com/office/drawing/2016/5/14/chartex" xmlns:mc="http://schemas.openxmlformats.org/markup-compatibility/2006" xmlns:aink="http://schemas.microsoft.com/office/drawing/2016/ink" xmlns:am3d="http://schemas.microsoft.com/office/drawing/2017/model3d" xmlns:o="urn:schemas-microsoft-com:office:office" xmlns:r="http://schemas.openxmlformats.org/officeDocument/2006/relationships" xmlns:m="http://schemas.openxmlformats.org/officeDocument/2006/math" xmlns:v="urn:schemas-microsoft-com:vml" xmlns:wp14="http://schemas.microsoft.com/office/word/2010/wordprocessingDrawing" xmlns:wp="http://schemas.openxmlformats.org/drawingml/2006/wordprocessingDrawing" xmlns:w10="urn:schemas-microsoft-com:office:word" xmlns:w="http://schemas.openxmlformats.org/wordprocessingml/2006/main" xmlns:w14="http://schemas.microsoft.com/office/word/2010/wordml" xmlns:w15="http://schemas.microsoft.com/office/word/2012/wordml" xmlns:w16cex="http://schemas.microsoft.com/office/word/2018/wordml/cex" xmlns:w16cid="http://schemas.microsoft.com/office/word/2016/wordml/cid" xmlns:w16="http://schemas.microsoft.com/office/word/2018/wordml" xmlns:w16se="http://schemas.microsoft.com/office/word/2015/wordml/symex" xmlns:wpg="http://schemas.microsoft.com/office/word/2010/wordprocessingGroup" xmlns:wpi="http://schemas.microsoft.com/office/word/2010/wordprocessingInk" xmlns:wne="http://schemas.microsoft.com/office/word/2006/wordml" xmlns:wps="http://schemas.microsoft.com/office/word/2010/wordprocessingShape" mc:Ignorable="w14 w15 w16se w16cid w16 w16cex wp14">
+<w:footnotes xmlns:wpc="http://schemas.microsoft.com/office/word/2010/wordprocessingCanvas" xmlns:cx="http://schemas.microsoft.com/office/drawing/2014/chartex" xmlns:cx1="http://schemas.microsoft.com/office/drawing/2015/9/8/chartex" xmlns:cx2="http://schemas.microsoft.com/office/drawing/2015/10/21/chartex" xmlns:cx3="http://schemas.microsoft.com/office/drawing/2016/5/9/chartex" xmlns:cx4="http://schemas.microsoft.com/office/drawing/2016/5/10/chartex" xmlns:cx5="http://schemas.microsoft.com/office/drawing/2016/5/11/chartex" xmlns:cx6="http://schemas.microsoft.com/office/drawing/2016/5/12/chartex" xmlns:cx7="http://schemas.microsoft.com/office/drawing/2016/5/13/chartex" xmlns:cx8="http://schemas.microsoft.com/office/drawing/2016/5/14/chartex" xmlns:mc="http://schemas.openxmlformats.org/markup-compatibility/2006" xmlns:aink="http://schemas.microsoft.com/office/drawing/2016/ink" xmlns:am3d="http://schemas.microsoft.com/office/drawing/2017/model3d" xmlns:o="urn:schemas-microsoft-com:office:office" xmlns:r="http://schemas.openxmlformats.org/officeDocument/2006/relationships" xmlns:m="http://schemas.openxmlformats.org/officeDocument/2006/math" xmlns:v="urn:schemas-microsoft-com:vml" xmlns:wp14="http://schemas.microsoft.com/office/word/2010/wordprocessingDrawing" xmlns:wp="http://schemas.openxmlformats.org/drawingml/2006/wordprocessingDrawing" xmlns:w10="urn:schemas-microsoft-com:office:word" xmlns:w="http://schemas.openxmlformats.org/wordprocessingml/2006/main" xmlns:w14="http://schemas.microsoft.com/office/word/2010/wordml" xmlns:w15="http://schemas.microsoft.com/office/word/2012/wordml" xmlns:w16cid="http://schemas.microsoft.com/office/word/2016/wordml/cid" xmlns:w16se="http://schemas.microsoft.com/office/word/2015/wordml/symex" xmlns:wpg="http://schemas.microsoft.com/office/word/2010/wordprocessingGroup" xmlns:wpi="http://schemas.microsoft.com/office/word/2010/wordprocessingInk" xmlns:wne="http://schemas.microsoft.com/office/word/2006/wordml" xmlns:wps="http://schemas.microsoft.com/office/word/2010/wordprocessingShape" mc:Ignorable="w14 w15 w16se w16cid wp14">
   <w:footnote w:type="separator" w:id="-1">
     <w:p>
       <w:r>
@@ -717,8 +1773,157 @@
 </file>
 
 <file path=word/numbering.xml><?xml version="1.0" encoding="utf-8"?>
-<w:numbering xmlns:wpc="http://schemas.microsoft.com/office/word/2010/wordprocessingCanvas" xmlns:cx="http://schemas.microsoft.com/office/drawing/2014/chartex" xmlns:cx1="http://schemas.microsoft.com/office/drawing/2015/9/8/chartex" xmlns:cx2="http://schemas.microsoft.com/office/drawing/2015/10/21/chartex" xmlns:cx3="http://schemas.microsoft.com/office/drawing/2016/5/9/chartex" xmlns:cx4="http://schemas.microsoft.com/office/drawing/2016/5/10/chartex" xmlns:cx5="http://schemas.microsoft.com/office/drawing/2016/5/11/chartex" xmlns:cx6="http://schemas.microsoft.com/office/drawing/2016/5/12/chartex" xmlns:cx7="http://schemas.microsoft.com/office/drawing/2016/5/13/chartex" xmlns:cx8="http://schemas.microsoft.com/office/drawing/2016/5/14/chartex" xmlns:mc="http://schemas.openxmlformats.org/markup-compatibility/2006" xmlns:aink="http://schemas.microsoft.com/office/drawing/2016/ink" xmlns:am3d="http://schemas.microsoft.com/office/drawing/2017/model3d" xmlns:o="urn:schemas-microsoft-com:office:office" xmlns:r="http://schemas.openxmlformats.org/officeDocument/2006/relationships" xmlns:m="http://schemas.openxmlformats.org/officeDocument/2006/math" xmlns:v="urn:schemas-microsoft-com:vml" xmlns:wp14="http://schemas.microsoft.com/office/word/2010/wordprocessingDrawing" xmlns:wp="http://schemas.openxmlformats.org/drawingml/2006/wordprocessingDrawing" xmlns:w10="urn:schemas-microsoft-com:office:word" xmlns:w="http://schemas.openxmlformats.org/wordprocessingml/2006/main" xmlns:w14="http://schemas.microsoft.com/office/word/2010/wordml" xmlns:w15="http://schemas.microsoft.com/office/word/2012/wordml" xmlns:w16cex="http://schemas.microsoft.com/office/word/2018/wordml/cex" xmlns:w16cid="http://schemas.microsoft.com/office/word/2016/wordml/cid" xmlns:w16="http://schemas.microsoft.com/office/word/2018/wordml" xmlns:w16se="http://schemas.microsoft.com/office/word/2015/wordml/symex" xmlns:wpg="http://schemas.microsoft.com/office/word/2010/wordprocessingGroup" xmlns:wpi="http://schemas.microsoft.com/office/word/2010/wordprocessingInk" xmlns:wne="http://schemas.microsoft.com/office/word/2006/wordml" xmlns:wps="http://schemas.microsoft.com/office/word/2010/wordprocessingShape" mc:Ignorable="w14 w15 w16se w16cid w16 w16cex wp14">
+<w:numbering xmlns:wpc="http://schemas.microsoft.com/office/word/2010/wordprocessingCanvas" xmlns:cx="http://schemas.microsoft.com/office/drawing/2014/chartex" xmlns:cx1="http://schemas.microsoft.com/office/drawing/2015/9/8/chartex" xmlns:cx2="http://schemas.microsoft.com/office/drawing/2015/10/21/chartex" xmlns:cx3="http://schemas.microsoft.com/office/drawing/2016/5/9/chartex" xmlns:cx4="http://schemas.microsoft.com/office/drawing/2016/5/10/chartex" xmlns:cx5="http://schemas.microsoft.com/office/drawing/2016/5/11/chartex" xmlns:cx6="http://schemas.microsoft.com/office/drawing/2016/5/12/chartex" xmlns:cx7="http://schemas.microsoft.com/office/drawing/2016/5/13/chartex" xmlns:cx8="http://schemas.microsoft.com/office/drawing/2016/5/14/chartex" xmlns:mc="http://schemas.openxmlformats.org/markup-compatibility/2006" xmlns:aink="http://schemas.microsoft.com/office/drawing/2016/ink" xmlns:am3d="http://schemas.microsoft.com/office/drawing/2017/model3d" xmlns:o="urn:schemas-microsoft-com:office:office" xmlns:r="http://schemas.openxmlformats.org/officeDocument/2006/relationships" xmlns:m="http://schemas.openxmlformats.org/officeDocument/2006/math" xmlns:v="urn:schemas-microsoft-com:vml" xmlns:wp14="http://schemas.microsoft.com/office/word/2010/wordprocessingDrawing" xmlns:wp="http://schemas.openxmlformats.org/drawingml/2006/wordprocessingDrawing" xmlns:w10="urn:schemas-microsoft-com:office:word" xmlns:w="http://schemas.openxmlformats.org/wordprocessingml/2006/main" xmlns:w14="http://schemas.microsoft.com/office/word/2010/wordml" xmlns:w15="http://schemas.microsoft.com/office/word/2012/wordml" xmlns:w16cid="http://schemas.microsoft.com/office/word/2016/wordml/cid" xmlns:w16se="http://schemas.microsoft.com/office/word/2015/wordml/symex" xmlns:wpg="http://schemas.microsoft.com/office/word/2010/wordprocessingGroup" xmlns:wpi="http://schemas.microsoft.com/office/word/2010/wordprocessingInk" xmlns:wne="http://schemas.microsoft.com/office/word/2006/wordml" xmlns:wps="http://schemas.microsoft.com/office/word/2010/wordprocessingShape" mc:Ignorable="w14 w15 w16se w16cid wp14">
   <w:abstractNum w:abstractNumId="0" w15:restartNumberingAfterBreak="0">
+    <w:nsid w:val="016A61FE"/>
+    <w:multiLevelType w:val="multilevel"/>
+    <w:tmpl w:val="14E01F58"/>
+    <w:lvl w:ilvl="0">
+      <w:start w:val="1"/>
+      <w:numFmt w:val="bullet"/>
+      <w:lvlText w:val=""/>
+      <w:lvlJc w:val="left"/>
+      <w:pPr>
+        <w:tabs>
+          <w:tab w:val="num" w:pos="720"/>
+        </w:tabs>
+        <w:ind w:left="720" w:hanging="360"/>
+      </w:pPr>
+      <w:rPr>
+        <w:rFonts w:ascii="Symbol" w:hAnsi="Symbol" w:hint="default"/>
+        <w:sz w:val="20"/>
+      </w:rPr>
+    </w:lvl>
+    <w:lvl w:ilvl="1" w:tentative="1">
+      <w:start w:val="1"/>
+      <w:numFmt w:val="bullet"/>
+      <w:lvlText w:val="o"/>
+      <w:lvlJc w:val="left"/>
+      <w:pPr>
+        <w:tabs>
+          <w:tab w:val="num" w:pos="1440"/>
+        </w:tabs>
+        <w:ind w:left="1440" w:hanging="360"/>
+      </w:pPr>
+      <w:rPr>
+        <w:rFonts w:ascii="Courier New" w:hAnsi="Courier New" w:hint="default"/>
+        <w:sz w:val="20"/>
+      </w:rPr>
+    </w:lvl>
+    <w:lvl w:ilvl="2" w:tentative="1">
+      <w:start w:val="1"/>
+      <w:numFmt w:val="bullet"/>
+      <w:lvlText w:val=""/>
+      <w:lvlJc w:val="left"/>
+      <w:pPr>
+        <w:tabs>
+          <w:tab w:val="num" w:pos="2160"/>
+        </w:tabs>
+        <w:ind w:left="2160" w:hanging="360"/>
+      </w:pPr>
+      <w:rPr>
+        <w:rFonts w:ascii="Wingdings" w:hAnsi="Wingdings" w:hint="default"/>
+        <w:sz w:val="20"/>
+      </w:rPr>
+    </w:lvl>
+    <w:lvl w:ilvl="3" w:tentative="1">
+      <w:start w:val="1"/>
+      <w:numFmt w:val="bullet"/>
+      <w:lvlText w:val=""/>
+      <w:lvlJc w:val="left"/>
+      <w:pPr>
+        <w:tabs>
+          <w:tab w:val="num" w:pos="2880"/>
+        </w:tabs>
+        <w:ind w:left="2880" w:hanging="360"/>
+      </w:pPr>
+      <w:rPr>
+        <w:rFonts w:ascii="Wingdings" w:hAnsi="Wingdings" w:hint="default"/>
+        <w:sz w:val="20"/>
+      </w:rPr>
+    </w:lvl>
+    <w:lvl w:ilvl="4" w:tentative="1">
+      <w:start w:val="1"/>
+      <w:numFmt w:val="bullet"/>
+      <w:lvlText w:val=""/>
+      <w:lvlJc w:val="left"/>
+      <w:pPr>
+        <w:tabs>
+          <w:tab w:val="num" w:pos="3600"/>
+        </w:tabs>
+        <w:ind w:left="3600" w:hanging="360"/>
+      </w:pPr>
+      <w:rPr>
+        <w:rFonts w:ascii="Wingdings" w:hAnsi="Wingdings" w:hint="default"/>
+        <w:sz w:val="20"/>
+      </w:rPr>
+    </w:lvl>
+    <w:lvl w:ilvl="5" w:tentative="1">
+      <w:start w:val="1"/>
+      <w:numFmt w:val="bullet"/>
+      <w:lvlText w:val=""/>
+      <w:lvlJc w:val="left"/>
+      <w:pPr>
+        <w:tabs>
+          <w:tab w:val="num" w:pos="4320"/>
+        </w:tabs>
+        <w:ind w:left="4320" w:hanging="360"/>
+      </w:pPr>
+      <w:rPr>
+        <w:rFonts w:ascii="Wingdings" w:hAnsi="Wingdings" w:hint="default"/>
+        <w:sz w:val="20"/>
+      </w:rPr>
+    </w:lvl>
+    <w:lvl w:ilvl="6" w:tentative="1">
+      <w:start w:val="1"/>
+      <w:numFmt w:val="bullet"/>
+      <w:lvlText w:val=""/>
+      <w:lvlJc w:val="left"/>
+      <w:pPr>
+        <w:tabs>
+          <w:tab w:val="num" w:pos="5040"/>
+        </w:tabs>
+        <w:ind w:left="5040" w:hanging="360"/>
+      </w:pPr>
+      <w:rPr>
+        <w:rFonts w:ascii="Wingdings" w:hAnsi="Wingdings" w:hint="default"/>
+        <w:sz w:val="20"/>
+      </w:rPr>
+    </w:lvl>
+    <w:lvl w:ilvl="7" w:tentative="1">
+      <w:start w:val="1"/>
+      <w:numFmt w:val="bullet"/>
+      <w:lvlText w:val=""/>
+      <w:lvlJc w:val="left"/>
+      <w:pPr>
+        <w:tabs>
+          <w:tab w:val="num" w:pos="5760"/>
+        </w:tabs>
+        <w:ind w:left="5760" w:hanging="360"/>
+      </w:pPr>
+      <w:rPr>
+        <w:rFonts w:ascii="Wingdings" w:hAnsi="Wingdings" w:hint="default"/>
+        <w:sz w:val="20"/>
+      </w:rPr>
+    </w:lvl>
+    <w:lvl w:ilvl="8" w:tentative="1">
+      <w:start w:val="1"/>
+      <w:numFmt w:val="bullet"/>
+      <w:lvlText w:val=""/>
+      <w:lvlJc w:val="left"/>
+      <w:pPr>
+        <w:tabs>
+          <w:tab w:val="num" w:pos="6480"/>
+        </w:tabs>
+        <w:ind w:left="6480" w:hanging="360"/>
+      </w:pPr>
+      <w:rPr>
+        <w:rFonts w:ascii="Wingdings" w:hAnsi="Wingdings" w:hint="default"/>
+        <w:sz w:val="20"/>
+      </w:rPr>
+    </w:lvl>
+  </w:abstractNum>
+  <w:abstractNum w:abstractNumId="1" w15:restartNumberingAfterBreak="0">
     <w:nsid w:val="05E01F34"/>
     <w:multiLevelType w:val="hybridMultilevel"/>
     <w:tmpl w:val="F520516A"/>
@@ -831,7 +2036,843 @@
       </w:rPr>
     </w:lvl>
   </w:abstractNum>
-  <w:abstractNum w:abstractNumId="1" w15:restartNumberingAfterBreak="0">
+  <w:abstractNum w:abstractNumId="2" w15:restartNumberingAfterBreak="0">
+    <w:nsid w:val="0A8C42B2"/>
+    <w:multiLevelType w:val="hybridMultilevel"/>
+    <w:tmpl w:val="C07CD91C"/>
+    <w:lvl w:ilvl="0" w:tplc="04090001">
+      <w:start w:val="1"/>
+      <w:numFmt w:val="bullet"/>
+      <w:lvlText w:val=""/>
+      <w:lvlJc w:val="left"/>
+      <w:pPr>
+        <w:ind w:left="1004" w:hanging="360"/>
+      </w:pPr>
+      <w:rPr>
+        <w:rFonts w:ascii="Symbol" w:hAnsi="Symbol" w:hint="default"/>
+      </w:rPr>
+    </w:lvl>
+    <w:lvl w:ilvl="1" w:tplc="04090003" w:tentative="1">
+      <w:start w:val="1"/>
+      <w:numFmt w:val="bullet"/>
+      <w:lvlText w:val="o"/>
+      <w:lvlJc w:val="left"/>
+      <w:pPr>
+        <w:ind w:left="1724" w:hanging="360"/>
+      </w:pPr>
+      <w:rPr>
+        <w:rFonts w:ascii="Courier New" w:hAnsi="Courier New" w:cs="Courier New" w:hint="default"/>
+      </w:rPr>
+    </w:lvl>
+    <w:lvl w:ilvl="2" w:tplc="04090005" w:tentative="1">
+      <w:start w:val="1"/>
+      <w:numFmt w:val="bullet"/>
+      <w:lvlText w:val=""/>
+      <w:lvlJc w:val="left"/>
+      <w:pPr>
+        <w:ind w:left="2444" w:hanging="360"/>
+      </w:pPr>
+      <w:rPr>
+        <w:rFonts w:ascii="Wingdings" w:hAnsi="Wingdings" w:hint="default"/>
+      </w:rPr>
+    </w:lvl>
+    <w:lvl w:ilvl="3" w:tplc="04090001" w:tentative="1">
+      <w:start w:val="1"/>
+      <w:numFmt w:val="bullet"/>
+      <w:lvlText w:val=""/>
+      <w:lvlJc w:val="left"/>
+      <w:pPr>
+        <w:ind w:left="3164" w:hanging="360"/>
+      </w:pPr>
+      <w:rPr>
+        <w:rFonts w:ascii="Symbol" w:hAnsi="Symbol" w:hint="default"/>
+      </w:rPr>
+    </w:lvl>
+    <w:lvl w:ilvl="4" w:tplc="04090003" w:tentative="1">
+      <w:start w:val="1"/>
+      <w:numFmt w:val="bullet"/>
+      <w:lvlText w:val="o"/>
+      <w:lvlJc w:val="left"/>
+      <w:pPr>
+        <w:ind w:left="3884" w:hanging="360"/>
+      </w:pPr>
+      <w:rPr>
+        <w:rFonts w:ascii="Courier New" w:hAnsi="Courier New" w:cs="Courier New" w:hint="default"/>
+      </w:rPr>
+    </w:lvl>
+    <w:lvl w:ilvl="5" w:tplc="04090005" w:tentative="1">
+      <w:start w:val="1"/>
+      <w:numFmt w:val="bullet"/>
+      <w:lvlText w:val=""/>
+      <w:lvlJc w:val="left"/>
+      <w:pPr>
+        <w:ind w:left="4604" w:hanging="360"/>
+      </w:pPr>
+      <w:rPr>
+        <w:rFonts w:ascii="Wingdings" w:hAnsi="Wingdings" w:hint="default"/>
+      </w:rPr>
+    </w:lvl>
+    <w:lvl w:ilvl="6" w:tplc="04090001" w:tentative="1">
+      <w:start w:val="1"/>
+      <w:numFmt w:val="bullet"/>
+      <w:lvlText w:val=""/>
+      <w:lvlJc w:val="left"/>
+      <w:pPr>
+        <w:ind w:left="5324" w:hanging="360"/>
+      </w:pPr>
+      <w:rPr>
+        <w:rFonts w:ascii="Symbol" w:hAnsi="Symbol" w:hint="default"/>
+      </w:rPr>
+    </w:lvl>
+    <w:lvl w:ilvl="7" w:tplc="04090003" w:tentative="1">
+      <w:start w:val="1"/>
+      <w:numFmt w:val="bullet"/>
+      <w:lvlText w:val="o"/>
+      <w:lvlJc w:val="left"/>
+      <w:pPr>
+        <w:ind w:left="6044" w:hanging="360"/>
+      </w:pPr>
+      <w:rPr>
+        <w:rFonts w:ascii="Courier New" w:hAnsi="Courier New" w:cs="Courier New" w:hint="default"/>
+      </w:rPr>
+    </w:lvl>
+    <w:lvl w:ilvl="8" w:tplc="04090005" w:tentative="1">
+      <w:start w:val="1"/>
+      <w:numFmt w:val="bullet"/>
+      <w:lvlText w:val=""/>
+      <w:lvlJc w:val="left"/>
+      <w:pPr>
+        <w:ind w:left="6764" w:hanging="360"/>
+      </w:pPr>
+      <w:rPr>
+        <w:rFonts w:ascii="Wingdings" w:hAnsi="Wingdings" w:hint="default"/>
+      </w:rPr>
+    </w:lvl>
+  </w:abstractNum>
+  <w:abstractNum w:abstractNumId="3" w15:restartNumberingAfterBreak="0">
+    <w:nsid w:val="0E30791A"/>
+    <w:multiLevelType w:val="multilevel"/>
+    <w:tmpl w:val="5218BFAE"/>
+    <w:lvl w:ilvl="0">
+      <w:start w:val="1"/>
+      <w:numFmt w:val="bullet"/>
+      <w:lvlText w:val=""/>
+      <w:lvlJc w:val="left"/>
+      <w:pPr>
+        <w:tabs>
+          <w:tab w:val="num" w:pos="720"/>
+        </w:tabs>
+        <w:ind w:left="720" w:hanging="360"/>
+      </w:pPr>
+      <w:rPr>
+        <w:rFonts w:ascii="Symbol" w:hAnsi="Symbol" w:hint="default"/>
+        <w:sz w:val="20"/>
+      </w:rPr>
+    </w:lvl>
+    <w:lvl w:ilvl="1" w:tentative="1">
+      <w:start w:val="1"/>
+      <w:numFmt w:val="bullet"/>
+      <w:lvlText w:val="o"/>
+      <w:lvlJc w:val="left"/>
+      <w:pPr>
+        <w:tabs>
+          <w:tab w:val="num" w:pos="1440"/>
+        </w:tabs>
+        <w:ind w:left="1440" w:hanging="360"/>
+      </w:pPr>
+      <w:rPr>
+        <w:rFonts w:ascii="Courier New" w:hAnsi="Courier New" w:hint="default"/>
+        <w:sz w:val="20"/>
+      </w:rPr>
+    </w:lvl>
+    <w:lvl w:ilvl="2" w:tentative="1">
+      <w:start w:val="1"/>
+      <w:numFmt w:val="bullet"/>
+      <w:lvlText w:val=""/>
+      <w:lvlJc w:val="left"/>
+      <w:pPr>
+        <w:tabs>
+          <w:tab w:val="num" w:pos="2160"/>
+        </w:tabs>
+        <w:ind w:left="2160" w:hanging="360"/>
+      </w:pPr>
+      <w:rPr>
+        <w:rFonts w:ascii="Wingdings" w:hAnsi="Wingdings" w:hint="default"/>
+        <w:sz w:val="20"/>
+      </w:rPr>
+    </w:lvl>
+    <w:lvl w:ilvl="3" w:tentative="1">
+      <w:start w:val="1"/>
+      <w:numFmt w:val="bullet"/>
+      <w:lvlText w:val=""/>
+      <w:lvlJc w:val="left"/>
+      <w:pPr>
+        <w:tabs>
+          <w:tab w:val="num" w:pos="2880"/>
+        </w:tabs>
+        <w:ind w:left="2880" w:hanging="360"/>
+      </w:pPr>
+      <w:rPr>
+        <w:rFonts w:ascii="Wingdings" w:hAnsi="Wingdings" w:hint="default"/>
+        <w:sz w:val="20"/>
+      </w:rPr>
+    </w:lvl>
+    <w:lvl w:ilvl="4" w:tentative="1">
+      <w:start w:val="1"/>
+      <w:numFmt w:val="bullet"/>
+      <w:lvlText w:val=""/>
+      <w:lvlJc w:val="left"/>
+      <w:pPr>
+        <w:tabs>
+          <w:tab w:val="num" w:pos="3600"/>
+        </w:tabs>
+        <w:ind w:left="3600" w:hanging="360"/>
+      </w:pPr>
+      <w:rPr>
+        <w:rFonts w:ascii="Wingdings" w:hAnsi="Wingdings" w:hint="default"/>
+        <w:sz w:val="20"/>
+      </w:rPr>
+    </w:lvl>
+    <w:lvl w:ilvl="5" w:tentative="1">
+      <w:start w:val="1"/>
+      <w:numFmt w:val="bullet"/>
+      <w:lvlText w:val=""/>
+      <w:lvlJc w:val="left"/>
+      <w:pPr>
+        <w:tabs>
+          <w:tab w:val="num" w:pos="4320"/>
+        </w:tabs>
+        <w:ind w:left="4320" w:hanging="360"/>
+      </w:pPr>
+      <w:rPr>
+        <w:rFonts w:ascii="Wingdings" w:hAnsi="Wingdings" w:hint="default"/>
+        <w:sz w:val="20"/>
+      </w:rPr>
+    </w:lvl>
+    <w:lvl w:ilvl="6" w:tentative="1">
+      <w:start w:val="1"/>
+      <w:numFmt w:val="bullet"/>
+      <w:lvlText w:val=""/>
+      <w:lvlJc w:val="left"/>
+      <w:pPr>
+        <w:tabs>
+          <w:tab w:val="num" w:pos="5040"/>
+        </w:tabs>
+        <w:ind w:left="5040" w:hanging="360"/>
+      </w:pPr>
+      <w:rPr>
+        <w:rFonts w:ascii="Wingdings" w:hAnsi="Wingdings" w:hint="default"/>
+        <w:sz w:val="20"/>
+      </w:rPr>
+    </w:lvl>
+    <w:lvl w:ilvl="7" w:tentative="1">
+      <w:start w:val="1"/>
+      <w:numFmt w:val="bullet"/>
+      <w:lvlText w:val=""/>
+      <w:lvlJc w:val="left"/>
+      <w:pPr>
+        <w:tabs>
+          <w:tab w:val="num" w:pos="5760"/>
+        </w:tabs>
+        <w:ind w:left="5760" w:hanging="360"/>
+      </w:pPr>
+      <w:rPr>
+        <w:rFonts w:ascii="Wingdings" w:hAnsi="Wingdings" w:hint="default"/>
+        <w:sz w:val="20"/>
+      </w:rPr>
+    </w:lvl>
+    <w:lvl w:ilvl="8" w:tentative="1">
+      <w:start w:val="1"/>
+      <w:numFmt w:val="bullet"/>
+      <w:lvlText w:val=""/>
+      <w:lvlJc w:val="left"/>
+      <w:pPr>
+        <w:tabs>
+          <w:tab w:val="num" w:pos="6480"/>
+        </w:tabs>
+        <w:ind w:left="6480" w:hanging="360"/>
+      </w:pPr>
+      <w:rPr>
+        <w:rFonts w:ascii="Wingdings" w:hAnsi="Wingdings" w:hint="default"/>
+        <w:sz w:val="20"/>
+      </w:rPr>
+    </w:lvl>
+  </w:abstractNum>
+  <w:abstractNum w:abstractNumId="4" w15:restartNumberingAfterBreak="0">
+    <w:nsid w:val="0F5C6D31"/>
+    <w:multiLevelType w:val="multilevel"/>
+    <w:tmpl w:val="62466C52"/>
+    <w:lvl w:ilvl="0">
+      <w:start w:val="1"/>
+      <w:numFmt w:val="bullet"/>
+      <w:lvlText w:val=""/>
+      <w:lvlJc w:val="left"/>
+      <w:pPr>
+        <w:tabs>
+          <w:tab w:val="num" w:pos="720"/>
+        </w:tabs>
+        <w:ind w:left="720" w:hanging="360"/>
+      </w:pPr>
+      <w:rPr>
+        <w:rFonts w:ascii="Symbol" w:hAnsi="Symbol" w:hint="default"/>
+        <w:sz w:val="20"/>
+      </w:rPr>
+    </w:lvl>
+    <w:lvl w:ilvl="1" w:tentative="1">
+      <w:start w:val="1"/>
+      <w:numFmt w:val="bullet"/>
+      <w:lvlText w:val="o"/>
+      <w:lvlJc w:val="left"/>
+      <w:pPr>
+        <w:tabs>
+          <w:tab w:val="num" w:pos="1440"/>
+        </w:tabs>
+        <w:ind w:left="1440" w:hanging="360"/>
+      </w:pPr>
+      <w:rPr>
+        <w:rFonts w:ascii="Courier New" w:hAnsi="Courier New" w:hint="default"/>
+        <w:sz w:val="20"/>
+      </w:rPr>
+    </w:lvl>
+    <w:lvl w:ilvl="2" w:tentative="1">
+      <w:start w:val="1"/>
+      <w:numFmt w:val="bullet"/>
+      <w:lvlText w:val=""/>
+      <w:lvlJc w:val="left"/>
+      <w:pPr>
+        <w:tabs>
+          <w:tab w:val="num" w:pos="2160"/>
+        </w:tabs>
+        <w:ind w:left="2160" w:hanging="360"/>
+      </w:pPr>
+      <w:rPr>
+        <w:rFonts w:ascii="Wingdings" w:hAnsi="Wingdings" w:hint="default"/>
+        <w:sz w:val="20"/>
+      </w:rPr>
+    </w:lvl>
+    <w:lvl w:ilvl="3" w:tentative="1">
+      <w:start w:val="1"/>
+      <w:numFmt w:val="bullet"/>
+      <w:lvlText w:val=""/>
+      <w:lvlJc w:val="left"/>
+      <w:pPr>
+        <w:tabs>
+          <w:tab w:val="num" w:pos="2880"/>
+        </w:tabs>
+        <w:ind w:left="2880" w:hanging="360"/>
+      </w:pPr>
+      <w:rPr>
+        <w:rFonts w:ascii="Wingdings" w:hAnsi="Wingdings" w:hint="default"/>
+        <w:sz w:val="20"/>
+      </w:rPr>
+    </w:lvl>
+    <w:lvl w:ilvl="4" w:tentative="1">
+      <w:start w:val="1"/>
+      <w:numFmt w:val="bullet"/>
+      <w:lvlText w:val=""/>
+      <w:lvlJc w:val="left"/>
+      <w:pPr>
+        <w:tabs>
+          <w:tab w:val="num" w:pos="3600"/>
+        </w:tabs>
+        <w:ind w:left="3600" w:hanging="360"/>
+      </w:pPr>
+      <w:rPr>
+        <w:rFonts w:ascii="Wingdings" w:hAnsi="Wingdings" w:hint="default"/>
+        <w:sz w:val="20"/>
+      </w:rPr>
+    </w:lvl>
+    <w:lvl w:ilvl="5" w:tentative="1">
+      <w:start w:val="1"/>
+      <w:numFmt w:val="bullet"/>
+      <w:lvlText w:val=""/>
+      <w:lvlJc w:val="left"/>
+      <w:pPr>
+        <w:tabs>
+          <w:tab w:val="num" w:pos="4320"/>
+        </w:tabs>
+        <w:ind w:left="4320" w:hanging="360"/>
+      </w:pPr>
+      <w:rPr>
+        <w:rFonts w:ascii="Wingdings" w:hAnsi="Wingdings" w:hint="default"/>
+        <w:sz w:val="20"/>
+      </w:rPr>
+    </w:lvl>
+    <w:lvl w:ilvl="6" w:tentative="1">
+      <w:start w:val="1"/>
+      <w:numFmt w:val="bullet"/>
+      <w:lvlText w:val=""/>
+      <w:lvlJc w:val="left"/>
+      <w:pPr>
+        <w:tabs>
+          <w:tab w:val="num" w:pos="5040"/>
+        </w:tabs>
+        <w:ind w:left="5040" w:hanging="360"/>
+      </w:pPr>
+      <w:rPr>
+        <w:rFonts w:ascii="Wingdings" w:hAnsi="Wingdings" w:hint="default"/>
+        <w:sz w:val="20"/>
+      </w:rPr>
+    </w:lvl>
+    <w:lvl w:ilvl="7" w:tentative="1">
+      <w:start w:val="1"/>
+      <w:numFmt w:val="bullet"/>
+      <w:lvlText w:val=""/>
+      <w:lvlJc w:val="left"/>
+      <w:pPr>
+        <w:tabs>
+          <w:tab w:val="num" w:pos="5760"/>
+        </w:tabs>
+        <w:ind w:left="5760" w:hanging="360"/>
+      </w:pPr>
+      <w:rPr>
+        <w:rFonts w:ascii="Wingdings" w:hAnsi="Wingdings" w:hint="default"/>
+        <w:sz w:val="20"/>
+      </w:rPr>
+    </w:lvl>
+    <w:lvl w:ilvl="8" w:tentative="1">
+      <w:start w:val="1"/>
+      <w:numFmt w:val="bullet"/>
+      <w:lvlText w:val=""/>
+      <w:lvlJc w:val="left"/>
+      <w:pPr>
+        <w:tabs>
+          <w:tab w:val="num" w:pos="6480"/>
+        </w:tabs>
+        <w:ind w:left="6480" w:hanging="360"/>
+      </w:pPr>
+      <w:rPr>
+        <w:rFonts w:ascii="Wingdings" w:hAnsi="Wingdings" w:hint="default"/>
+        <w:sz w:val="20"/>
+      </w:rPr>
+    </w:lvl>
+  </w:abstractNum>
+  <w:abstractNum w:abstractNumId="5" w15:restartNumberingAfterBreak="0">
+    <w:nsid w:val="12BA2027"/>
+    <w:multiLevelType w:val="hybridMultilevel"/>
+    <w:tmpl w:val="749C1DAE"/>
+    <w:lvl w:ilvl="0" w:tplc="0409000F">
+      <w:start w:val="1"/>
+      <w:numFmt w:val="decimal"/>
+      <w:lvlText w:val="%1."/>
+      <w:lvlJc w:val="left"/>
+      <w:pPr>
+        <w:ind w:left="720" w:hanging="360"/>
+      </w:pPr>
+    </w:lvl>
+    <w:lvl w:ilvl="1" w:tplc="04090019" w:tentative="1">
+      <w:start w:val="1"/>
+      <w:numFmt w:val="lowerLetter"/>
+      <w:lvlText w:val="%2."/>
+      <w:lvlJc w:val="left"/>
+      <w:pPr>
+        <w:ind w:left="1440" w:hanging="360"/>
+      </w:pPr>
+    </w:lvl>
+    <w:lvl w:ilvl="2" w:tplc="0409001B" w:tentative="1">
+      <w:start w:val="1"/>
+      <w:numFmt w:val="lowerRoman"/>
+      <w:lvlText w:val="%3."/>
+      <w:lvlJc w:val="right"/>
+      <w:pPr>
+        <w:ind w:left="2160" w:hanging="180"/>
+      </w:pPr>
+    </w:lvl>
+    <w:lvl w:ilvl="3" w:tplc="0409000F" w:tentative="1">
+      <w:start w:val="1"/>
+      <w:numFmt w:val="decimal"/>
+      <w:lvlText w:val="%4."/>
+      <w:lvlJc w:val="left"/>
+      <w:pPr>
+        <w:ind w:left="2880" w:hanging="360"/>
+      </w:pPr>
+    </w:lvl>
+    <w:lvl w:ilvl="4" w:tplc="04090019" w:tentative="1">
+      <w:start w:val="1"/>
+      <w:numFmt w:val="lowerLetter"/>
+      <w:lvlText w:val="%5."/>
+      <w:lvlJc w:val="left"/>
+      <w:pPr>
+        <w:ind w:left="3600" w:hanging="360"/>
+      </w:pPr>
+    </w:lvl>
+    <w:lvl w:ilvl="5" w:tplc="0409001B" w:tentative="1">
+      <w:start w:val="1"/>
+      <w:numFmt w:val="lowerRoman"/>
+      <w:lvlText w:val="%6."/>
+      <w:lvlJc w:val="right"/>
+      <w:pPr>
+        <w:ind w:left="4320" w:hanging="180"/>
+      </w:pPr>
+    </w:lvl>
+    <w:lvl w:ilvl="6" w:tplc="0409000F" w:tentative="1">
+      <w:start w:val="1"/>
+      <w:numFmt w:val="decimal"/>
+      <w:lvlText w:val="%7."/>
+      <w:lvlJc w:val="left"/>
+      <w:pPr>
+        <w:ind w:left="5040" w:hanging="360"/>
+      </w:pPr>
+    </w:lvl>
+    <w:lvl w:ilvl="7" w:tplc="04090019" w:tentative="1">
+      <w:start w:val="1"/>
+      <w:numFmt w:val="lowerLetter"/>
+      <w:lvlText w:val="%8."/>
+      <w:lvlJc w:val="left"/>
+      <w:pPr>
+        <w:ind w:left="5760" w:hanging="360"/>
+      </w:pPr>
+    </w:lvl>
+    <w:lvl w:ilvl="8" w:tplc="0409001B" w:tentative="1">
+      <w:start w:val="1"/>
+      <w:numFmt w:val="lowerRoman"/>
+      <w:lvlText w:val="%9."/>
+      <w:lvlJc w:val="right"/>
+      <w:pPr>
+        <w:ind w:left="6480" w:hanging="180"/>
+      </w:pPr>
+    </w:lvl>
+  </w:abstractNum>
+  <w:abstractNum w:abstractNumId="6" w15:restartNumberingAfterBreak="0">
+    <w:nsid w:val="21782176"/>
+    <w:multiLevelType w:val="hybridMultilevel"/>
+    <w:tmpl w:val="A48E8ED4"/>
+    <w:lvl w:ilvl="0" w:tplc="04090001">
+      <w:start w:val="1"/>
+      <w:numFmt w:val="bullet"/>
+      <w:lvlText w:val=""/>
+      <w:lvlJc w:val="left"/>
+      <w:pPr>
+        <w:ind w:left="720" w:hanging="360"/>
+      </w:pPr>
+      <w:rPr>
+        <w:rFonts w:ascii="Symbol" w:hAnsi="Symbol" w:hint="default"/>
+      </w:rPr>
+    </w:lvl>
+    <w:lvl w:ilvl="1" w:tplc="04090003" w:tentative="1">
+      <w:start w:val="1"/>
+      <w:numFmt w:val="bullet"/>
+      <w:lvlText w:val="o"/>
+      <w:lvlJc w:val="left"/>
+      <w:pPr>
+        <w:ind w:left="1440" w:hanging="360"/>
+      </w:pPr>
+      <w:rPr>
+        <w:rFonts w:ascii="Courier New" w:hAnsi="Courier New" w:cs="Courier New" w:hint="default"/>
+      </w:rPr>
+    </w:lvl>
+    <w:lvl w:ilvl="2" w:tplc="04090005" w:tentative="1">
+      <w:start w:val="1"/>
+      <w:numFmt w:val="bullet"/>
+      <w:lvlText w:val=""/>
+      <w:lvlJc w:val="left"/>
+      <w:pPr>
+        <w:ind w:left="2160" w:hanging="360"/>
+      </w:pPr>
+      <w:rPr>
+        <w:rFonts w:ascii="Wingdings" w:hAnsi="Wingdings" w:hint="default"/>
+      </w:rPr>
+    </w:lvl>
+    <w:lvl w:ilvl="3" w:tplc="04090001" w:tentative="1">
+      <w:start w:val="1"/>
+      <w:numFmt w:val="bullet"/>
+      <w:lvlText w:val=""/>
+      <w:lvlJc w:val="left"/>
+      <w:pPr>
+        <w:ind w:left="2880" w:hanging="360"/>
+      </w:pPr>
+      <w:rPr>
+        <w:rFonts w:ascii="Symbol" w:hAnsi="Symbol" w:hint="default"/>
+      </w:rPr>
+    </w:lvl>
+    <w:lvl w:ilvl="4" w:tplc="04090003" w:tentative="1">
+      <w:start w:val="1"/>
+      <w:numFmt w:val="bullet"/>
+      <w:lvlText w:val="o"/>
+      <w:lvlJc w:val="left"/>
+      <w:pPr>
+        <w:ind w:left="3600" w:hanging="360"/>
+      </w:pPr>
+      <w:rPr>
+        <w:rFonts w:ascii="Courier New" w:hAnsi="Courier New" w:cs="Courier New" w:hint="default"/>
+      </w:rPr>
+    </w:lvl>
+    <w:lvl w:ilvl="5" w:tplc="04090005" w:tentative="1">
+      <w:start w:val="1"/>
+      <w:numFmt w:val="bullet"/>
+      <w:lvlText w:val=""/>
+      <w:lvlJc w:val="left"/>
+      <w:pPr>
+        <w:ind w:left="4320" w:hanging="360"/>
+      </w:pPr>
+      <w:rPr>
+        <w:rFonts w:ascii="Wingdings" w:hAnsi="Wingdings" w:hint="default"/>
+      </w:rPr>
+    </w:lvl>
+    <w:lvl w:ilvl="6" w:tplc="04090001" w:tentative="1">
+      <w:start w:val="1"/>
+      <w:numFmt w:val="bullet"/>
+      <w:lvlText w:val=""/>
+      <w:lvlJc w:val="left"/>
+      <w:pPr>
+        <w:ind w:left="5040" w:hanging="360"/>
+      </w:pPr>
+      <w:rPr>
+        <w:rFonts w:ascii="Symbol" w:hAnsi="Symbol" w:hint="default"/>
+      </w:rPr>
+    </w:lvl>
+    <w:lvl w:ilvl="7" w:tplc="04090003" w:tentative="1">
+      <w:start w:val="1"/>
+      <w:numFmt w:val="bullet"/>
+      <w:lvlText w:val="o"/>
+      <w:lvlJc w:val="left"/>
+      <w:pPr>
+        <w:ind w:left="5760" w:hanging="360"/>
+      </w:pPr>
+      <w:rPr>
+        <w:rFonts w:ascii="Courier New" w:hAnsi="Courier New" w:cs="Courier New" w:hint="default"/>
+      </w:rPr>
+    </w:lvl>
+    <w:lvl w:ilvl="8" w:tplc="04090005" w:tentative="1">
+      <w:start w:val="1"/>
+      <w:numFmt w:val="bullet"/>
+      <w:lvlText w:val=""/>
+      <w:lvlJc w:val="left"/>
+      <w:pPr>
+        <w:ind w:left="6480" w:hanging="360"/>
+      </w:pPr>
+      <w:rPr>
+        <w:rFonts w:ascii="Wingdings" w:hAnsi="Wingdings" w:hint="default"/>
+      </w:rPr>
+    </w:lvl>
+  </w:abstractNum>
+  <w:abstractNum w:abstractNumId="7" w15:restartNumberingAfterBreak="0">
+    <w:nsid w:val="21963B18"/>
+    <w:multiLevelType w:val="hybridMultilevel"/>
+    <w:tmpl w:val="6D3E85F8"/>
+    <w:lvl w:ilvl="0" w:tplc="04090001">
+      <w:start w:val="1"/>
+      <w:numFmt w:val="bullet"/>
+      <w:lvlText w:val=""/>
+      <w:lvlJc w:val="left"/>
+      <w:pPr>
+        <w:ind w:left="1004" w:hanging="360"/>
+      </w:pPr>
+      <w:rPr>
+        <w:rFonts w:ascii="Symbol" w:hAnsi="Symbol" w:hint="default"/>
+      </w:rPr>
+    </w:lvl>
+    <w:lvl w:ilvl="1" w:tplc="04090003" w:tentative="1">
+      <w:start w:val="1"/>
+      <w:numFmt w:val="bullet"/>
+      <w:lvlText w:val="o"/>
+      <w:lvlJc w:val="left"/>
+      <w:pPr>
+        <w:ind w:left="1724" w:hanging="360"/>
+      </w:pPr>
+      <w:rPr>
+        <w:rFonts w:ascii="Courier New" w:hAnsi="Courier New" w:cs="Courier New" w:hint="default"/>
+      </w:rPr>
+    </w:lvl>
+    <w:lvl w:ilvl="2" w:tplc="04090005" w:tentative="1">
+      <w:start w:val="1"/>
+      <w:numFmt w:val="bullet"/>
+      <w:lvlText w:val=""/>
+      <w:lvlJc w:val="left"/>
+      <w:pPr>
+        <w:ind w:left="2444" w:hanging="360"/>
+      </w:pPr>
+      <w:rPr>
+        <w:rFonts w:ascii="Wingdings" w:hAnsi="Wingdings" w:hint="default"/>
+      </w:rPr>
+    </w:lvl>
+    <w:lvl w:ilvl="3" w:tplc="04090001" w:tentative="1">
+      <w:start w:val="1"/>
+      <w:numFmt w:val="bullet"/>
+      <w:lvlText w:val=""/>
+      <w:lvlJc w:val="left"/>
+      <w:pPr>
+        <w:ind w:left="3164" w:hanging="360"/>
+      </w:pPr>
+      <w:rPr>
+        <w:rFonts w:ascii="Symbol" w:hAnsi="Symbol" w:hint="default"/>
+      </w:rPr>
+    </w:lvl>
+    <w:lvl w:ilvl="4" w:tplc="04090003" w:tentative="1">
+      <w:start w:val="1"/>
+      <w:numFmt w:val="bullet"/>
+      <w:lvlText w:val="o"/>
+      <w:lvlJc w:val="left"/>
+      <w:pPr>
+        <w:ind w:left="3884" w:hanging="360"/>
+      </w:pPr>
+      <w:rPr>
+        <w:rFonts w:ascii="Courier New" w:hAnsi="Courier New" w:cs="Courier New" w:hint="default"/>
+      </w:rPr>
+    </w:lvl>
+    <w:lvl w:ilvl="5" w:tplc="04090005" w:tentative="1">
+      <w:start w:val="1"/>
+      <w:numFmt w:val="bullet"/>
+      <w:lvlText w:val=""/>
+      <w:lvlJc w:val="left"/>
+      <w:pPr>
+        <w:ind w:left="4604" w:hanging="360"/>
+      </w:pPr>
+      <w:rPr>
+        <w:rFonts w:ascii="Wingdings" w:hAnsi="Wingdings" w:hint="default"/>
+      </w:rPr>
+    </w:lvl>
+    <w:lvl w:ilvl="6" w:tplc="04090001" w:tentative="1">
+      <w:start w:val="1"/>
+      <w:numFmt w:val="bullet"/>
+      <w:lvlText w:val=""/>
+      <w:lvlJc w:val="left"/>
+      <w:pPr>
+        <w:ind w:left="5324" w:hanging="360"/>
+      </w:pPr>
+      <w:rPr>
+        <w:rFonts w:ascii="Symbol" w:hAnsi="Symbol" w:hint="default"/>
+      </w:rPr>
+    </w:lvl>
+    <w:lvl w:ilvl="7" w:tplc="04090003" w:tentative="1">
+      <w:start w:val="1"/>
+      <w:numFmt w:val="bullet"/>
+      <w:lvlText w:val="o"/>
+      <w:lvlJc w:val="left"/>
+      <w:pPr>
+        <w:ind w:left="6044" w:hanging="360"/>
+      </w:pPr>
+      <w:rPr>
+        <w:rFonts w:ascii="Courier New" w:hAnsi="Courier New" w:cs="Courier New" w:hint="default"/>
+      </w:rPr>
+    </w:lvl>
+    <w:lvl w:ilvl="8" w:tplc="04090005" w:tentative="1">
+      <w:start w:val="1"/>
+      <w:numFmt w:val="bullet"/>
+      <w:lvlText w:val=""/>
+      <w:lvlJc w:val="left"/>
+      <w:pPr>
+        <w:ind w:left="6764" w:hanging="360"/>
+      </w:pPr>
+      <w:rPr>
+        <w:rFonts w:ascii="Wingdings" w:hAnsi="Wingdings" w:hint="default"/>
+      </w:rPr>
+    </w:lvl>
+  </w:abstractNum>
+  <w:abstractNum w:abstractNumId="8" w15:restartNumberingAfterBreak="0">
+    <w:nsid w:val="38E73C57"/>
+    <w:multiLevelType w:val="hybridMultilevel"/>
+    <w:tmpl w:val="243A4864"/>
+    <w:lvl w:ilvl="0" w:tplc="04090001">
+      <w:start w:val="1"/>
+      <w:numFmt w:val="bullet"/>
+      <w:lvlText w:val=""/>
+      <w:lvlJc w:val="left"/>
+      <w:pPr>
+        <w:ind w:left="1004" w:hanging="360"/>
+      </w:pPr>
+      <w:rPr>
+        <w:rFonts w:ascii="Symbol" w:hAnsi="Symbol" w:hint="default"/>
+      </w:rPr>
+    </w:lvl>
+    <w:lvl w:ilvl="1" w:tplc="04090003" w:tentative="1">
+      <w:start w:val="1"/>
+      <w:numFmt w:val="bullet"/>
+      <w:lvlText w:val="o"/>
+      <w:lvlJc w:val="left"/>
+      <w:pPr>
+        <w:ind w:left="1724" w:hanging="360"/>
+      </w:pPr>
+      <w:rPr>
+        <w:rFonts w:ascii="Courier New" w:hAnsi="Courier New" w:cs="Courier New" w:hint="default"/>
+      </w:rPr>
+    </w:lvl>
+    <w:lvl w:ilvl="2" w:tplc="04090005" w:tentative="1">
+      <w:start w:val="1"/>
+      <w:numFmt w:val="bullet"/>
+      <w:lvlText w:val=""/>
+      <w:lvlJc w:val="left"/>
+      <w:pPr>
+        <w:ind w:left="2444" w:hanging="360"/>
+      </w:pPr>
+      <w:rPr>
+        <w:rFonts w:ascii="Wingdings" w:hAnsi="Wingdings" w:hint="default"/>
+      </w:rPr>
+    </w:lvl>
+    <w:lvl w:ilvl="3" w:tplc="04090001" w:tentative="1">
+      <w:start w:val="1"/>
+      <w:numFmt w:val="bullet"/>
+      <w:lvlText w:val=""/>
+      <w:lvlJc w:val="left"/>
+      <w:pPr>
+        <w:ind w:left="3164" w:hanging="360"/>
+      </w:pPr>
+      <w:rPr>
+        <w:rFonts w:ascii="Symbol" w:hAnsi="Symbol" w:hint="default"/>
+      </w:rPr>
+    </w:lvl>
+    <w:lvl w:ilvl="4" w:tplc="04090003" w:tentative="1">
+      <w:start w:val="1"/>
+      <w:numFmt w:val="bullet"/>
+      <w:lvlText w:val="o"/>
+      <w:lvlJc w:val="left"/>
+      <w:pPr>
+        <w:ind w:left="3884" w:hanging="360"/>
+      </w:pPr>
+      <w:rPr>
+        <w:rFonts w:ascii="Courier New" w:hAnsi="Courier New" w:cs="Courier New" w:hint="default"/>
+      </w:rPr>
+    </w:lvl>
+    <w:lvl w:ilvl="5" w:tplc="04090005" w:tentative="1">
+      <w:start w:val="1"/>
+      <w:numFmt w:val="bullet"/>
+      <w:lvlText w:val=""/>
+      <w:lvlJc w:val="left"/>
+      <w:pPr>
+        <w:ind w:left="4604" w:hanging="360"/>
+      </w:pPr>
+      <w:rPr>
+        <w:rFonts w:ascii="Wingdings" w:hAnsi="Wingdings" w:hint="default"/>
+      </w:rPr>
+    </w:lvl>
+    <w:lvl w:ilvl="6" w:tplc="04090001" w:tentative="1">
+      <w:start w:val="1"/>
+      <w:numFmt w:val="bullet"/>
+      <w:lvlText w:val=""/>
+      <w:lvlJc w:val="left"/>
+      <w:pPr>
+        <w:ind w:left="5324" w:hanging="360"/>
+      </w:pPr>
+      <w:rPr>
+        <w:rFonts w:ascii="Symbol" w:hAnsi="Symbol" w:hint="default"/>
+      </w:rPr>
+    </w:lvl>
+    <w:lvl w:ilvl="7" w:tplc="04090003" w:tentative="1">
+      <w:start w:val="1"/>
+      <w:numFmt w:val="bullet"/>
+      <w:lvlText w:val="o"/>
+      <w:lvlJc w:val="left"/>
+      <w:pPr>
+        <w:ind w:left="6044" w:hanging="360"/>
+      </w:pPr>
+      <w:rPr>
+        <w:rFonts w:ascii="Courier New" w:hAnsi="Courier New" w:cs="Courier New" w:hint="default"/>
+      </w:rPr>
+    </w:lvl>
+    <w:lvl w:ilvl="8" w:tplc="04090005" w:tentative="1">
+      <w:start w:val="1"/>
+      <w:numFmt w:val="bullet"/>
+      <w:lvlText w:val=""/>
+      <w:lvlJc w:val="left"/>
+      <w:pPr>
+        <w:ind w:left="6764" w:hanging="360"/>
+      </w:pPr>
+      <w:rPr>
+        <w:rFonts w:ascii="Wingdings" w:hAnsi="Wingdings" w:hint="default"/>
+      </w:rPr>
+    </w:lvl>
+  </w:abstractNum>
+  <w:abstractNum w:abstractNumId="9" w15:restartNumberingAfterBreak="0">
     <w:nsid w:val="46C82957"/>
     <w:multiLevelType w:val="multilevel"/>
     <w:tmpl w:val="46129EEC"/>
@@ -980,7 +3021,7 @@
       </w:rPr>
     </w:lvl>
   </w:abstractNum>
-  <w:abstractNum w:abstractNumId="2" w15:restartNumberingAfterBreak="0">
+  <w:abstractNum w:abstractNumId="10" w15:restartNumberingAfterBreak="0">
     <w:nsid w:val="69BB7617"/>
     <w:multiLevelType w:val="multilevel"/>
     <w:tmpl w:val="5BDA1F4E"/>
@@ -1129,7 +3170,7 @@
       </w:rPr>
     </w:lvl>
   </w:abstractNum>
-  <w:abstractNum w:abstractNumId="3" w15:restartNumberingAfterBreak="0">
+  <w:abstractNum w:abstractNumId="11" w15:restartNumberingAfterBreak="0">
     <w:nsid w:val="71A75666"/>
     <w:multiLevelType w:val="hybridMultilevel"/>
     <w:tmpl w:val="FB1AB9A4"/>
@@ -1218,23 +3259,199 @@
       </w:pPr>
     </w:lvl>
   </w:abstractNum>
+  <w:abstractNum w:abstractNumId="12" w15:restartNumberingAfterBreak="0">
+    <w:nsid w:val="7EB54C88"/>
+    <w:multiLevelType w:val="multilevel"/>
+    <w:tmpl w:val="A9A48EBC"/>
+    <w:lvl w:ilvl="0">
+      <w:start w:val="1"/>
+      <w:numFmt w:val="bullet"/>
+      <w:lvlText w:val=""/>
+      <w:lvlJc w:val="left"/>
+      <w:pPr>
+        <w:tabs>
+          <w:tab w:val="num" w:pos="720"/>
+        </w:tabs>
+        <w:ind w:left="720" w:hanging="360"/>
+      </w:pPr>
+      <w:rPr>
+        <w:rFonts w:ascii="Symbol" w:hAnsi="Symbol" w:hint="default"/>
+        <w:sz w:val="20"/>
+      </w:rPr>
+    </w:lvl>
+    <w:lvl w:ilvl="1" w:tentative="1">
+      <w:start w:val="1"/>
+      <w:numFmt w:val="bullet"/>
+      <w:lvlText w:val="o"/>
+      <w:lvlJc w:val="left"/>
+      <w:pPr>
+        <w:tabs>
+          <w:tab w:val="num" w:pos="1440"/>
+        </w:tabs>
+        <w:ind w:left="1440" w:hanging="360"/>
+      </w:pPr>
+      <w:rPr>
+        <w:rFonts w:ascii="Courier New" w:hAnsi="Courier New" w:hint="default"/>
+        <w:sz w:val="20"/>
+      </w:rPr>
+    </w:lvl>
+    <w:lvl w:ilvl="2" w:tentative="1">
+      <w:start w:val="1"/>
+      <w:numFmt w:val="bullet"/>
+      <w:lvlText w:val=""/>
+      <w:lvlJc w:val="left"/>
+      <w:pPr>
+        <w:tabs>
+          <w:tab w:val="num" w:pos="2160"/>
+        </w:tabs>
+        <w:ind w:left="2160" w:hanging="360"/>
+      </w:pPr>
+      <w:rPr>
+        <w:rFonts w:ascii="Wingdings" w:hAnsi="Wingdings" w:hint="default"/>
+        <w:sz w:val="20"/>
+      </w:rPr>
+    </w:lvl>
+    <w:lvl w:ilvl="3" w:tentative="1">
+      <w:start w:val="1"/>
+      <w:numFmt w:val="bullet"/>
+      <w:lvlText w:val=""/>
+      <w:lvlJc w:val="left"/>
+      <w:pPr>
+        <w:tabs>
+          <w:tab w:val="num" w:pos="2880"/>
+        </w:tabs>
+        <w:ind w:left="2880" w:hanging="360"/>
+      </w:pPr>
+      <w:rPr>
+        <w:rFonts w:ascii="Wingdings" w:hAnsi="Wingdings" w:hint="default"/>
+        <w:sz w:val="20"/>
+      </w:rPr>
+    </w:lvl>
+    <w:lvl w:ilvl="4" w:tentative="1">
+      <w:start w:val="1"/>
+      <w:numFmt w:val="bullet"/>
+      <w:lvlText w:val=""/>
+      <w:lvlJc w:val="left"/>
+      <w:pPr>
+        <w:tabs>
+          <w:tab w:val="num" w:pos="3600"/>
+        </w:tabs>
+        <w:ind w:left="3600" w:hanging="360"/>
+      </w:pPr>
+      <w:rPr>
+        <w:rFonts w:ascii="Wingdings" w:hAnsi="Wingdings" w:hint="default"/>
+        <w:sz w:val="20"/>
+      </w:rPr>
+    </w:lvl>
+    <w:lvl w:ilvl="5" w:tentative="1">
+      <w:start w:val="1"/>
+      <w:numFmt w:val="bullet"/>
+      <w:lvlText w:val=""/>
+      <w:lvlJc w:val="left"/>
+      <w:pPr>
+        <w:tabs>
+          <w:tab w:val="num" w:pos="4320"/>
+        </w:tabs>
+        <w:ind w:left="4320" w:hanging="360"/>
+      </w:pPr>
+      <w:rPr>
+        <w:rFonts w:ascii="Wingdings" w:hAnsi="Wingdings" w:hint="default"/>
+        <w:sz w:val="20"/>
+      </w:rPr>
+    </w:lvl>
+    <w:lvl w:ilvl="6" w:tentative="1">
+      <w:start w:val="1"/>
+      <w:numFmt w:val="bullet"/>
+      <w:lvlText w:val=""/>
+      <w:lvlJc w:val="left"/>
+      <w:pPr>
+        <w:tabs>
+          <w:tab w:val="num" w:pos="5040"/>
+        </w:tabs>
+        <w:ind w:left="5040" w:hanging="360"/>
+      </w:pPr>
+      <w:rPr>
+        <w:rFonts w:ascii="Wingdings" w:hAnsi="Wingdings" w:hint="default"/>
+        <w:sz w:val="20"/>
+      </w:rPr>
+    </w:lvl>
+    <w:lvl w:ilvl="7" w:tentative="1">
+      <w:start w:val="1"/>
+      <w:numFmt w:val="bullet"/>
+      <w:lvlText w:val=""/>
+      <w:lvlJc w:val="left"/>
+      <w:pPr>
+        <w:tabs>
+          <w:tab w:val="num" w:pos="5760"/>
+        </w:tabs>
+        <w:ind w:left="5760" w:hanging="360"/>
+      </w:pPr>
+      <w:rPr>
+        <w:rFonts w:ascii="Wingdings" w:hAnsi="Wingdings" w:hint="default"/>
+        <w:sz w:val="20"/>
+      </w:rPr>
+    </w:lvl>
+    <w:lvl w:ilvl="8" w:tentative="1">
+      <w:start w:val="1"/>
+      <w:numFmt w:val="bullet"/>
+      <w:lvlText w:val=""/>
+      <w:lvlJc w:val="left"/>
+      <w:pPr>
+        <w:tabs>
+          <w:tab w:val="num" w:pos="6480"/>
+        </w:tabs>
+        <w:ind w:left="6480" w:hanging="360"/>
+      </w:pPr>
+      <w:rPr>
+        <w:rFonts w:ascii="Wingdings" w:hAnsi="Wingdings" w:hint="default"/>
+        <w:sz w:val="20"/>
+      </w:rPr>
+    </w:lvl>
+  </w:abstractNum>
   <w:num w:numId="1">
+    <w:abstractNumId w:val="11"/>
+  </w:num>
+  <w:num w:numId="2">
+    <w:abstractNumId w:val="1"/>
+  </w:num>
+  <w:num w:numId="3">
+    <w:abstractNumId w:val="9"/>
+  </w:num>
+  <w:num w:numId="4">
+    <w:abstractNumId w:val="10"/>
+  </w:num>
+  <w:num w:numId="5">
+    <w:abstractNumId w:val="4"/>
+  </w:num>
+  <w:num w:numId="6">
+    <w:abstractNumId w:val="12"/>
+  </w:num>
+  <w:num w:numId="7">
     <w:abstractNumId w:val="3"/>
   </w:num>
-  <w:num w:numId="2">
+  <w:num w:numId="8">
     <w:abstractNumId w:val="0"/>
   </w:num>
-  <w:num w:numId="3">
-    <w:abstractNumId w:val="1"/>
+  <w:num w:numId="9">
+    <w:abstractNumId w:val="6"/>
   </w:num>
-  <w:num w:numId="4">
+  <w:num w:numId="10">
+    <w:abstractNumId w:val="5"/>
+  </w:num>
+  <w:num w:numId="11">
+    <w:abstractNumId w:val="7"/>
+  </w:num>
+  <w:num w:numId="12">
+    <w:abstractNumId w:val="8"/>
+  </w:num>
+  <w:num w:numId="13">
     <w:abstractNumId w:val="2"/>
   </w:num>
 </w:numbering>
 </file>
 
 <file path=word/styles.xml><?xml version="1.0" encoding="utf-8"?>
-<w:styles xmlns:mc="http://schemas.openxmlformats.org/markup-compatibility/2006" xmlns:r="http://schemas.openxmlformats.org/officeDocument/2006/relationships" xmlns:w="http://schemas.openxmlformats.org/wordprocessingml/2006/main" xmlns:w14="http://schemas.microsoft.com/office/word/2010/wordml" xmlns:w15="http://schemas.microsoft.com/office/word/2012/wordml" xmlns:w16cex="http://schemas.microsoft.com/office/word/2018/wordml/cex" xmlns:w16cid="http://schemas.microsoft.com/office/word/2016/wordml/cid" xmlns:w16="http://schemas.microsoft.com/office/word/2018/wordml" xmlns:w16se="http://schemas.microsoft.com/office/word/2015/wordml/symex" mc:Ignorable="w14 w15 w16se w16cid w16 w16cex">
+<w:styles xmlns:mc="http://schemas.openxmlformats.org/markup-compatibility/2006" xmlns:r="http://schemas.openxmlformats.org/officeDocument/2006/relationships" xmlns:w="http://schemas.openxmlformats.org/wordprocessingml/2006/main" xmlns:w14="http://schemas.microsoft.com/office/word/2010/wordml" xmlns:w15="http://schemas.microsoft.com/office/word/2012/wordml" xmlns:w16cid="http://schemas.microsoft.com/office/word/2016/wordml/cid" xmlns:w16se="http://schemas.microsoft.com/office/word/2015/wordml/symex" mc:Ignorable="w14 w15 w16se w16cid">
   <w:docDefaults>
     <w:rPrDefault>
       <w:rPr>
@@ -1627,15 +3844,23 @@
   <w:style w:type="paragraph" w:default="1" w:styleId="Normal">
     <w:name w:val="Normal"/>
     <w:qFormat/>
+    <w:rsid w:val="00040D2F"/>
+    <w:pPr>
+      <w:ind w:firstLine="284"/>
+      <w:jc w:val="both"/>
+    </w:pPr>
+    <w:rPr>
+      <w:rFonts w:cstheme="minorHAnsi"/>
+      <w:lang w:val="en-US" w:eastAsia="ko-KR"/>
+    </w:rPr>
   </w:style>
   <w:style w:type="paragraph" w:styleId="Heading1">
     <w:name w:val="heading 1"/>
-    <w:basedOn w:val="Normal"/>
     <w:next w:val="Normal"/>
     <w:link w:val="Heading1Char"/>
     <w:uiPriority w:val="9"/>
     <w:qFormat/>
-    <w:rsid w:val="00E251AC"/>
+    <w:rsid w:val="00040D2F"/>
     <w:pPr>
       <w:keepNext/>
       <w:keepLines/>
@@ -1647,17 +3872,17 @@
       <w:color w:val="2F5496" w:themeColor="accent1" w:themeShade="BF"/>
       <w:sz w:val="32"/>
       <w:szCs w:val="32"/>
+      <w:lang w:val="en-US" w:eastAsia="ko-KR"/>
     </w:rPr>
   </w:style>
   <w:style w:type="paragraph" w:styleId="Heading2">
     <w:name w:val="heading 2"/>
-    <w:basedOn w:val="Normal"/>
     <w:next w:val="Normal"/>
     <w:link w:val="Heading2Char"/>
     <w:uiPriority w:val="9"/>
     <w:unhideWhenUsed/>
     <w:qFormat/>
-    <w:rsid w:val="000F00F3"/>
+    <w:rsid w:val="00040D2F"/>
     <w:pPr>
       <w:keepNext/>
       <w:keepLines/>
@@ -1669,6 +3894,27 @@
       <w:color w:val="2F5496" w:themeColor="accent1" w:themeShade="BF"/>
       <w:sz w:val="26"/>
       <w:szCs w:val="26"/>
+      <w:lang w:val="en-US" w:eastAsia="ko-KR"/>
+    </w:rPr>
+  </w:style>
+  <w:style w:type="paragraph" w:styleId="Heading3">
+    <w:name w:val="heading 3"/>
+    <w:next w:val="Normal"/>
+    <w:link w:val="Heading3Char"/>
+    <w:uiPriority w:val="9"/>
+    <w:unhideWhenUsed/>
+    <w:qFormat/>
+    <w:rsid w:val="00040D2F"/>
+    <w:pPr>
+      <w:keepNext/>
+      <w:keepLines/>
+      <w:spacing w:before="40"/>
+      <w:outlineLvl w:val="2"/>
+    </w:pPr>
+    <w:rPr>
+      <w:rFonts w:asciiTheme="majorHAnsi" w:eastAsiaTheme="majorEastAsia" w:hAnsiTheme="majorHAnsi" w:cstheme="majorBidi"/>
+      <w:color w:val="1F3763" w:themeColor="accent1" w:themeShade="7F"/>
+      <w:lang w:val="en-US" w:eastAsia="ko-KR"/>
     </w:rPr>
   </w:style>
   <w:style w:type="character" w:default="1" w:styleId="DefaultParagraphFont">
@@ -1744,6 +3990,7 @@
         <w:ilvl w:val="1"/>
       </w:numPr>
       <w:spacing w:after="160"/>
+      <w:ind w:firstLine="284"/>
     </w:pPr>
     <w:rPr>
       <w:color w:val="5A5A5A" w:themeColor="text1" w:themeTint="A5"/>
@@ -1770,12 +4017,13 @@
     <w:basedOn w:val="DefaultParagraphFont"/>
     <w:link w:val="Heading1"/>
     <w:uiPriority w:val="9"/>
-    <w:rsid w:val="00E251AC"/>
+    <w:rsid w:val="00040D2F"/>
     <w:rPr>
       <w:rFonts w:asciiTheme="majorHAnsi" w:eastAsiaTheme="majorEastAsia" w:hAnsiTheme="majorHAnsi" w:cstheme="majorBidi"/>
       <w:color w:val="2F5496" w:themeColor="accent1" w:themeShade="BF"/>
       <w:sz w:val="32"/>
       <w:szCs w:val="32"/>
+      <w:lang w:val="en-US" w:eastAsia="ko-KR"/>
     </w:rPr>
   </w:style>
   <w:style w:type="paragraph" w:styleId="ListParagraph">
@@ -1794,19 +4042,19 @@
     <w:basedOn w:val="DefaultParagraphFont"/>
     <w:link w:val="Heading2"/>
     <w:uiPriority w:val="9"/>
-    <w:rsid w:val="000F00F3"/>
+    <w:rsid w:val="00040D2F"/>
     <w:rPr>
       <w:rFonts w:asciiTheme="majorHAnsi" w:eastAsiaTheme="majorEastAsia" w:hAnsiTheme="majorHAnsi" w:cstheme="majorBidi"/>
       <w:color w:val="2F5496" w:themeColor="accent1" w:themeShade="BF"/>
       <w:sz w:val="26"/>
       <w:szCs w:val="26"/>
+      <w:lang w:val="en-US" w:eastAsia="ko-KR"/>
     </w:rPr>
   </w:style>
   <w:style w:type="paragraph" w:styleId="NormalWeb">
     <w:name w:val="Normal (Web)"/>
     <w:basedOn w:val="Normal"/>
     <w:uiPriority w:val="99"/>
-    <w:semiHidden/>
     <w:unhideWhenUsed/>
     <w:rsid w:val="000F00F3"/>
     <w:pPr>
@@ -1850,6 +4098,215 @@
     <w:rsid w:val="000F00F3"/>
     <w:rPr>
       <w:vertAlign w:val="superscript"/>
+    </w:rPr>
+  </w:style>
+  <w:style w:type="character" w:styleId="PlaceholderText">
+    <w:name w:val="Placeholder Text"/>
+    <w:basedOn w:val="DefaultParagraphFont"/>
+    <w:uiPriority w:val="99"/>
+    <w:semiHidden/>
+    <w:rsid w:val="00302E53"/>
+    <w:rPr>
+      <w:color w:val="808080"/>
+    </w:rPr>
+  </w:style>
+  <w:style w:type="paragraph" w:styleId="TOCHeading">
+    <w:name w:val="TOC Heading"/>
+    <w:basedOn w:val="Heading1"/>
+    <w:next w:val="Normal"/>
+    <w:uiPriority w:val="39"/>
+    <w:unhideWhenUsed/>
+    <w:qFormat/>
+    <w:rsid w:val="00040D2F"/>
+    <w:pPr>
+      <w:spacing w:before="480" w:line="276" w:lineRule="auto"/>
+      <w:outlineLvl w:val="9"/>
+    </w:pPr>
+    <w:rPr>
+      <w:b/>
+      <w:bCs/>
+      <w:sz w:val="28"/>
+      <w:szCs w:val="28"/>
+      <w:lang w:eastAsia="en-US"/>
+    </w:rPr>
+  </w:style>
+  <w:style w:type="paragraph" w:styleId="TOC1">
+    <w:name w:val="toc 1"/>
+    <w:basedOn w:val="Normal"/>
+    <w:next w:val="Normal"/>
+    <w:autoRedefine/>
+    <w:uiPriority w:val="39"/>
+    <w:unhideWhenUsed/>
+    <w:rsid w:val="00040D2F"/>
+    <w:pPr>
+      <w:spacing w:before="120"/>
+    </w:pPr>
+    <w:rPr>
+      <w:b/>
+      <w:bCs/>
+      <w:i/>
+      <w:iCs/>
+    </w:rPr>
+  </w:style>
+  <w:style w:type="paragraph" w:styleId="TOC2">
+    <w:name w:val="toc 2"/>
+    <w:basedOn w:val="Normal"/>
+    <w:next w:val="Normal"/>
+    <w:autoRedefine/>
+    <w:uiPriority w:val="39"/>
+    <w:unhideWhenUsed/>
+    <w:rsid w:val="00040D2F"/>
+    <w:pPr>
+      <w:spacing w:before="120"/>
+      <w:ind w:left="240"/>
+    </w:pPr>
+    <w:rPr>
+      <w:b/>
+      <w:bCs/>
+      <w:sz w:val="22"/>
+      <w:szCs w:val="22"/>
+    </w:rPr>
+  </w:style>
+  <w:style w:type="character" w:styleId="Hyperlink">
+    <w:name w:val="Hyperlink"/>
+    <w:basedOn w:val="DefaultParagraphFont"/>
+    <w:uiPriority w:val="99"/>
+    <w:unhideWhenUsed/>
+    <w:rsid w:val="00040D2F"/>
+    <w:rPr>
+      <w:color w:val="0563C1" w:themeColor="hyperlink"/>
+      <w:u w:val="single"/>
+    </w:rPr>
+  </w:style>
+  <w:style w:type="paragraph" w:styleId="TOC3">
+    <w:name w:val="toc 3"/>
+    <w:basedOn w:val="Normal"/>
+    <w:next w:val="Normal"/>
+    <w:autoRedefine/>
+    <w:uiPriority w:val="39"/>
+    <w:semiHidden/>
+    <w:unhideWhenUsed/>
+    <w:rsid w:val="00040D2F"/>
+    <w:pPr>
+      <w:ind w:left="480"/>
+    </w:pPr>
+    <w:rPr>
+      <w:sz w:val="20"/>
+      <w:szCs w:val="20"/>
+    </w:rPr>
+  </w:style>
+  <w:style w:type="paragraph" w:styleId="TOC4">
+    <w:name w:val="toc 4"/>
+    <w:basedOn w:val="Normal"/>
+    <w:next w:val="Normal"/>
+    <w:autoRedefine/>
+    <w:uiPriority w:val="39"/>
+    <w:semiHidden/>
+    <w:unhideWhenUsed/>
+    <w:rsid w:val="00040D2F"/>
+    <w:pPr>
+      <w:ind w:left="720"/>
+    </w:pPr>
+    <w:rPr>
+      <w:sz w:val="20"/>
+      <w:szCs w:val="20"/>
+    </w:rPr>
+  </w:style>
+  <w:style w:type="paragraph" w:styleId="TOC5">
+    <w:name w:val="toc 5"/>
+    <w:basedOn w:val="Normal"/>
+    <w:next w:val="Normal"/>
+    <w:autoRedefine/>
+    <w:uiPriority w:val="39"/>
+    <w:semiHidden/>
+    <w:unhideWhenUsed/>
+    <w:rsid w:val="00040D2F"/>
+    <w:pPr>
+      <w:ind w:left="960"/>
+    </w:pPr>
+    <w:rPr>
+      <w:sz w:val="20"/>
+      <w:szCs w:val="20"/>
+    </w:rPr>
+  </w:style>
+  <w:style w:type="paragraph" w:styleId="TOC6">
+    <w:name w:val="toc 6"/>
+    <w:basedOn w:val="Normal"/>
+    <w:next w:val="Normal"/>
+    <w:autoRedefine/>
+    <w:uiPriority w:val="39"/>
+    <w:semiHidden/>
+    <w:unhideWhenUsed/>
+    <w:rsid w:val="00040D2F"/>
+    <w:pPr>
+      <w:ind w:left="1200"/>
+    </w:pPr>
+    <w:rPr>
+      <w:sz w:val="20"/>
+      <w:szCs w:val="20"/>
+    </w:rPr>
+  </w:style>
+  <w:style w:type="paragraph" w:styleId="TOC7">
+    <w:name w:val="toc 7"/>
+    <w:basedOn w:val="Normal"/>
+    <w:next w:val="Normal"/>
+    <w:autoRedefine/>
+    <w:uiPriority w:val="39"/>
+    <w:semiHidden/>
+    <w:unhideWhenUsed/>
+    <w:rsid w:val="00040D2F"/>
+    <w:pPr>
+      <w:ind w:left="1440"/>
+    </w:pPr>
+    <w:rPr>
+      <w:sz w:val="20"/>
+      <w:szCs w:val="20"/>
+    </w:rPr>
+  </w:style>
+  <w:style w:type="paragraph" w:styleId="TOC8">
+    <w:name w:val="toc 8"/>
+    <w:basedOn w:val="Normal"/>
+    <w:next w:val="Normal"/>
+    <w:autoRedefine/>
+    <w:uiPriority w:val="39"/>
+    <w:semiHidden/>
+    <w:unhideWhenUsed/>
+    <w:rsid w:val="00040D2F"/>
+    <w:pPr>
+      <w:ind w:left="1680"/>
+    </w:pPr>
+    <w:rPr>
+      <w:sz w:val="20"/>
+      <w:szCs w:val="20"/>
+    </w:rPr>
+  </w:style>
+  <w:style w:type="paragraph" w:styleId="TOC9">
+    <w:name w:val="toc 9"/>
+    <w:basedOn w:val="Normal"/>
+    <w:next w:val="Normal"/>
+    <w:autoRedefine/>
+    <w:uiPriority w:val="39"/>
+    <w:semiHidden/>
+    <w:unhideWhenUsed/>
+    <w:rsid w:val="00040D2F"/>
+    <w:pPr>
+      <w:ind w:left="1920"/>
+    </w:pPr>
+    <w:rPr>
+      <w:sz w:val="20"/>
+      <w:szCs w:val="20"/>
+    </w:rPr>
+  </w:style>
+  <w:style w:type="character" w:customStyle="1" w:styleId="Heading3Char">
+    <w:name w:val="Heading 3 Char"/>
+    <w:basedOn w:val="DefaultParagraphFont"/>
+    <w:link w:val="Heading3"/>
+    <w:uiPriority w:val="9"/>
+    <w:rsid w:val="00040D2F"/>
+    <w:rPr>
+      <w:rFonts w:asciiTheme="majorHAnsi" w:eastAsiaTheme="majorEastAsia" w:hAnsiTheme="majorHAnsi" w:cstheme="majorBidi"/>
+      <w:color w:val="1F3763" w:themeColor="accent1" w:themeShade="7F"/>
+      <w:lang w:val="en-US" w:eastAsia="ko-KR"/>
     </w:rPr>
   </w:style>
 </w:styles>
@@ -2148,4 +4605,16 @@
     </a:ext>
   </a:extLst>
 </a:theme>
+</file>
+
+<file path=customXml/item1.xml><?xml version="1.0" encoding="utf-8"?>
+<b:Sources xmlns:b="http://schemas.openxmlformats.org/officeDocument/2006/bibliography" xmlns="http://schemas.openxmlformats.org/officeDocument/2006/bibliography" SelectedStyle="/APASixthEditionOfficeOnline.xsl" StyleName="APA" Version="6"/>
+</file>
+
+<file path=customXml/itemProps1.xml><?xml version="1.0" encoding="utf-8"?>
+<ds:datastoreItem xmlns:ds="http://schemas.openxmlformats.org/officeDocument/2006/customXml" ds:itemID="{5A0E0B58-9D3A-DA45-AEA9-072F1E48F1CA}">
+  <ds:schemaRefs>
+    <ds:schemaRef ds:uri="http://schemas.openxmlformats.org/officeDocument/2006/bibliography"/>
+  </ds:schemaRefs>
+</ds:datastoreItem>
 </file>
</xml_diff>